<commit_message>
Update test case #1
</commit_message>
<xml_diff>
--- a/Тестовые задания/тест.docx
+++ b/Тестовые задания/тест.docx
@@ -1,6 +1,6 @@
 
 <file path=word/document.xml><?xml version="1.0" encoding="utf-8"?>
-<w:document xmlns:wpc="http://schemas.microsoft.com/office/word/2010/wordprocessingCanvas" xmlns:mc="http://schemas.openxmlformats.org/markup-compatibility/2006" xmlns:o="urn:schemas-microsoft-com:office:office" xmlns:r="http://schemas.openxmlformats.org/officeDocument/2006/relationships" xmlns:m="http://schemas.openxmlformats.org/officeDocument/2006/math" xmlns:v="urn:schemas-microsoft-com:vml" xmlns:wp14="http://schemas.microsoft.com/office/word/2010/wordprocessingDrawing" xmlns:wp="http://schemas.openxmlformats.org/drawingml/2006/wordprocessingDrawing" xmlns:w10="urn:schemas-microsoft-com:office:word" xmlns:w="http://schemas.openxmlformats.org/wordprocessingml/2006/main" xmlns:w14="http://schemas.microsoft.com/office/word/2010/wordml" xmlns:w15="http://schemas.microsoft.com/office/word/2012/wordml" xmlns:wpg="http://schemas.microsoft.com/office/word/2010/wordprocessingGroup" xmlns:wpi="http://schemas.microsoft.com/office/word/2010/wordprocessingInk" xmlns:wne="http://schemas.microsoft.com/office/word/2006/wordml" xmlns:wps="http://schemas.microsoft.com/office/word/2010/wordprocessingShape" mc:Ignorable="w14 w15 wp14">
+<w:document xmlns:wpc="http://schemas.microsoft.com/office/word/2010/wordprocessingCanvas" xmlns:mc="http://schemas.openxmlformats.org/markup-compatibility/2006" xmlns:o="urn:schemas-microsoft-com:office:office" xmlns:r="http://schemas.openxmlformats.org/officeDocument/2006/relationships" xmlns:m="http://schemas.openxmlformats.org/officeDocument/2006/math" xmlns:v="urn:schemas-microsoft-com:vml" xmlns:wp14="http://schemas.microsoft.com/office/word/2010/wordprocessingDrawing" xmlns:wp="http://schemas.openxmlformats.org/drawingml/2006/wordprocessingDrawing" xmlns:w10="urn:schemas-microsoft-com:office:word" xmlns:w="http://schemas.openxmlformats.org/wordprocessingml/2006/main" xmlns:w14="http://schemas.microsoft.com/office/word/2010/wordml" xmlns:wpg="http://schemas.microsoft.com/office/word/2010/wordprocessingGroup" xmlns:wpi="http://schemas.microsoft.com/office/word/2010/wordprocessingInk" xmlns:wne="http://schemas.microsoft.com/office/word/2006/wordml" xmlns:wps="http://schemas.microsoft.com/office/word/2010/wordprocessingShape" mc:Ignorable="w14 wp14">
   <w:body>
     <w:p>
       <w:pPr>
@@ -178,9 +178,15 @@
           <w:numId w:val="3"/>
         </w:numPr>
         <w:contextualSpacing/>
+        <w:rPr>
+          <w:highlight w:val="green"/>
+        </w:rPr>
       </w:pPr>
       <w:proofErr w:type="spellStart"/>
       <w:r>
+        <w:rPr>
+          <w:highlight w:val="green"/>
+        </w:rPr>
         <w:t>float</w:t>
       </w:r>
       <w:proofErr w:type="spellEnd"/>
@@ -277,8 +283,14 @@
           <w:numId w:val="3"/>
         </w:numPr>
         <w:contextualSpacing/>
-      </w:pPr>
-      <w:r>
+        <w:rPr>
+          <w:highlight w:val="green"/>
+        </w:rPr>
+      </w:pPr>
+      <w:r>
+        <w:rPr>
+          <w:highlight w:val="green"/>
+        </w:rPr>
         <w:t>прекращает выполнение текущей итерации цикла</w:t>
       </w:r>
     </w:p>
@@ -343,9 +355,15 @@
           <w:numId w:val="3"/>
         </w:numPr>
         <w:contextualSpacing/>
+        <w:rPr>
+          <w:highlight w:val="green"/>
+        </w:rPr>
       </w:pPr>
       <w:proofErr w:type="spellStart"/>
       <w:r>
+        <w:rPr>
+          <w:highlight w:val="green"/>
+        </w:rPr>
         <w:t>byte</w:t>
       </w:r>
       <w:proofErr w:type="spellEnd"/>
@@ -413,22 +431,134 @@
           <w:numId w:val="2"/>
         </w:numPr>
         <w:contextualSpacing/>
+        <w:rPr>
+          <w:highlight w:val="green"/>
+        </w:rPr>
       </w:pPr>
       <w:proofErr w:type="spellStart"/>
       <w:r>
+        <w:rPr>
+          <w:highlight w:val="green"/>
+        </w:rPr>
         <w:t>int</w:t>
       </w:r>
       <w:proofErr w:type="spellEnd"/>
       <w:r>
+        <w:rPr>
+          <w:highlight w:val="green"/>
+        </w:rPr>
+        <w:t xml:space="preserve"> a[];</w:t>
+      </w:r>
+    </w:p>
+    <w:p>
+      <w:pPr>
+        <w:numPr>
+          <w:ilvl w:val="0"/>
+          <w:numId w:val="2"/>
+        </w:numPr>
+        <w:contextualSpacing/>
+        <w:rPr>
+          <w:highlight w:val="green"/>
+        </w:rPr>
+      </w:pPr>
+      <w:proofErr w:type="spellStart"/>
+      <w:r>
+        <w:rPr>
+          <w:highlight w:val="green"/>
+        </w:rPr>
+        <w:t>int</w:t>
+      </w:r>
+      <w:proofErr w:type="spellEnd"/>
+      <w:r>
+        <w:rPr>
+          <w:highlight w:val="green"/>
+        </w:rPr>
+        <w:t>[] b;</w:t>
+      </w:r>
+    </w:p>
+    <w:p>
+      <w:pPr>
+        <w:numPr>
+          <w:ilvl w:val="0"/>
+          <w:numId w:val="2"/>
+        </w:numPr>
+        <w:contextualSpacing/>
+      </w:pPr>
+      <w:proofErr w:type="spellStart"/>
+      <w:r>
+        <w:t>int</w:t>
+      </w:r>
+      <w:proofErr w:type="spellEnd"/>
+      <w:r>
+        <w:t xml:space="preserve"> [5]c;</w:t>
+      </w:r>
+    </w:p>
+    <w:p>
+      <w:pPr>
+        <w:numPr>
+          <w:ilvl w:val="0"/>
+          <w:numId w:val="2"/>
+        </w:numPr>
+        <w:contextualSpacing/>
+      </w:pPr>
+      <w:proofErr w:type="spellStart"/>
+      <w:r>
+        <w:t>int</w:t>
+      </w:r>
+      <w:proofErr w:type="spellEnd"/>
+      <w:r>
+        <w:t xml:space="preserve"> d[5];</w:t>
+      </w:r>
+    </w:p>
+    <w:p>
+      <w:pPr>
+        <w:numPr>
+          <w:ilvl w:val="0"/>
+          <w:numId w:val="2"/>
+        </w:numPr>
+        <w:contextualSpacing/>
+      </w:pPr>
+      <w:proofErr w:type="spellStart"/>
+      <w:r>
+        <w:rPr>
+          <w:highlight w:val="green"/>
+        </w:rPr>
+        <w:t>int</w:t>
+      </w:r>
+      <w:proofErr w:type="spellEnd"/>
+      <w:r>
+        <w:rPr>
+          <w:highlight w:val="green"/>
+        </w:rPr>
+        <w:t xml:space="preserve">[] k = </w:t>
+      </w:r>
+      <w:proofErr w:type="spellStart"/>
+      <w:r>
+        <w:rPr>
+          <w:highlight w:val="green"/>
+        </w:rPr>
+        <w:t>new</w:t>
+      </w:r>
+      <w:proofErr w:type="spellEnd"/>
+      <w:r>
+        <w:rPr>
+          <w:highlight w:val="green"/>
+        </w:rPr>
         <w:t xml:space="preserve"> </w:t>
       </w:r>
-      <w:proofErr w:type="gramStart"/>
-      <w:r>
-        <w:t>a[</w:t>
-      </w:r>
-      <w:proofErr w:type="gramEnd"/>
-      <w:r>
-        <w:t>];</w:t>
+      <w:proofErr w:type="spellStart"/>
+      <w:r>
+        <w:rPr>
+          <w:highlight w:val="green"/>
+        </w:rPr>
+        <w:t>int</w:t>
+      </w:r>
+      <w:proofErr w:type="spellEnd"/>
+      <w:r>
+        <w:rPr>
+          <w:highlight w:val="green"/>
+        </w:rPr>
+        <w:t>[5];</w:t>
       </w:r>
     </w:p>
     <w:p>
@@ -440,111 +570,12 @@
         <w:contextualSpacing/>
       </w:pPr>
       <w:proofErr w:type="spellStart"/>
-      <w:proofErr w:type="gramStart"/>
       <w:r>
         <w:t>int</w:t>
       </w:r>
       <w:proofErr w:type="spellEnd"/>
       <w:r>
-        <w:t>[</w:t>
-      </w:r>
-      <w:proofErr w:type="gramEnd"/>
-      <w:r>
-        <w:t>] b;</w:t>
-      </w:r>
-    </w:p>
-    <w:p>
-      <w:pPr>
-        <w:numPr>
-          <w:ilvl w:val="0"/>
-          <w:numId w:val="2"/>
-        </w:numPr>
-        <w:contextualSpacing/>
-      </w:pPr>
-      <w:proofErr w:type="spellStart"/>
-      <w:r>
-        <w:t>int</w:t>
-      </w:r>
-      <w:proofErr w:type="spellEnd"/>
-      <w:r>
-        <w:t xml:space="preserve"> [5]c;</w:t>
-      </w:r>
-    </w:p>
-    <w:p>
-      <w:pPr>
-        <w:numPr>
-          <w:ilvl w:val="0"/>
-          <w:numId w:val="2"/>
-        </w:numPr>
-        <w:contextualSpacing/>
-      </w:pPr>
-      <w:proofErr w:type="spellStart"/>
-      <w:r>
-        <w:t>int</w:t>
-      </w:r>
-      <w:proofErr w:type="spellEnd"/>
-      <w:r>
-        <w:t xml:space="preserve"> d[5];</w:t>
-      </w:r>
-    </w:p>
-    <w:p>
-      <w:pPr>
-        <w:numPr>
-          <w:ilvl w:val="0"/>
-          <w:numId w:val="2"/>
-        </w:numPr>
-        <w:contextualSpacing/>
-      </w:pPr>
-      <w:proofErr w:type="spellStart"/>
-      <w:proofErr w:type="gramStart"/>
-      <w:r>
-        <w:t>int</w:t>
-      </w:r>
-      <w:proofErr w:type="spellEnd"/>
-      <w:r>
-        <w:t>[</w:t>
-      </w:r>
-      <w:proofErr w:type="gramEnd"/>
-      <w:r>
-        <w:t xml:space="preserve">] k = </w:t>
-      </w:r>
-      <w:proofErr w:type="spellStart"/>
-      <w:r>
-        <w:t>new</w:t>
-      </w:r>
-      <w:proofErr w:type="spellEnd"/>
-      <w:r>
-        <w:t xml:space="preserve"> </w:t>
-      </w:r>
-      <w:proofErr w:type="spellStart"/>
-      <w:r>
-        <w:t>int</w:t>
-      </w:r>
-      <w:proofErr w:type="spellEnd"/>
-      <w:r>
-        <w:t>[5];</w:t>
-      </w:r>
-    </w:p>
-    <w:p>
-      <w:pPr>
-        <w:numPr>
-          <w:ilvl w:val="0"/>
-          <w:numId w:val="2"/>
-        </w:numPr>
-        <w:contextualSpacing/>
-      </w:pPr>
-      <w:proofErr w:type="spellStart"/>
-      <w:proofErr w:type="gramStart"/>
-      <w:r>
-        <w:t>int</w:t>
-      </w:r>
-      <w:proofErr w:type="spellEnd"/>
-      <w:r>
-        <w:t>[</w:t>
-      </w:r>
-      <w:proofErr w:type="gramEnd"/>
-      <w:r>
-        <w:t xml:space="preserve">] f = </w:t>
+        <w:t xml:space="preserve">[] f = </w:t>
       </w:r>
       <w:proofErr w:type="spellStart"/>
       <w:r>
@@ -613,8 +644,14 @@
           <w:numId w:val="2"/>
         </w:numPr>
         <w:contextualSpacing/>
-      </w:pPr>
-      <w:r>
+        <w:rPr>
+          <w:highlight w:val="green"/>
+        </w:rPr>
+      </w:pPr>
+      <w:r>
+        <w:rPr>
+          <w:highlight w:val="green"/>
+        </w:rPr>
         <w:t>Нет</w:t>
       </w:r>
     </w:p>
@@ -655,9 +692,15 @@
           <w:numId w:val="3"/>
         </w:numPr>
         <w:contextualSpacing/>
+        <w:rPr>
+          <w:highlight w:val="green"/>
+        </w:rPr>
       </w:pPr>
       <w:proofErr w:type="spellStart"/>
       <w:r>
+        <w:rPr>
+          <w:highlight w:val="green"/>
+        </w:rPr>
         <w:lastRenderedPageBreak/>
         <w:t>final</w:t>
       </w:r>
@@ -684,9 +727,15 @@
           <w:numId w:val="3"/>
         </w:numPr>
         <w:contextualSpacing/>
+        <w:rPr>
+          <w:highlight w:val="green"/>
+        </w:rPr>
       </w:pPr>
       <w:proofErr w:type="spellStart"/>
       <w:r>
+        <w:rPr>
+          <w:highlight w:val="green"/>
+        </w:rPr>
         <w:t>default</w:t>
       </w:r>
       <w:proofErr w:type="spellEnd"/>
@@ -712,9 +761,15 @@
           <w:numId w:val="3"/>
         </w:numPr>
         <w:contextualSpacing/>
+        <w:rPr>
+          <w:highlight w:val="green"/>
+        </w:rPr>
       </w:pPr>
       <w:proofErr w:type="spellStart"/>
       <w:r>
+        <w:rPr>
+          <w:highlight w:val="green"/>
+        </w:rPr>
         <w:t>extends</w:t>
       </w:r>
       <w:proofErr w:type="spellEnd"/>
@@ -749,9 +804,15 @@
           <w:numId w:val="2"/>
         </w:numPr>
         <w:contextualSpacing/>
+        <w:rPr>
+          <w:highlight w:val="green"/>
+        </w:rPr>
       </w:pPr>
       <w:proofErr w:type="spellStart"/>
       <w:r>
+        <w:rPr>
+          <w:highlight w:val="green"/>
+        </w:rPr>
         <w:t>throw</w:t>
       </w:r>
       <w:proofErr w:type="spellEnd"/>
@@ -831,6 +892,8 @@
       <w:r>
         <w:t>Метод с другим возвращаемым типом</w:t>
       </w:r>
+      <w:bookmarkStart w:id="1" w:name="_GoBack"/>
+      <w:bookmarkEnd w:id="1"/>
     </w:p>
     <w:p>
       <w:pPr>
@@ -873,32 +936,56 @@
           <w:numId w:val="3"/>
         </w:numPr>
         <w:contextualSpacing/>
-      </w:pPr>
-      <w:r>
+        <w:rPr>
+          <w:highlight w:val="green"/>
+        </w:rPr>
+      </w:pPr>
+      <w:r>
+        <w:rPr>
+          <w:highlight w:val="green"/>
+        </w:rPr>
         <w:t>переопределение с расширением уровня доступа (</w:t>
       </w:r>
       <w:proofErr w:type="gramStart"/>
       <w:r>
+        <w:rPr>
+          <w:highlight w:val="green"/>
+        </w:rPr>
         <w:t>например</w:t>
       </w:r>
       <w:proofErr w:type="gramEnd"/>
       <w:r>
+        <w:rPr>
+          <w:highlight w:val="green"/>
+        </w:rPr>
         <w:t xml:space="preserve"> с </w:t>
       </w:r>
       <w:proofErr w:type="spellStart"/>
       <w:r>
+        <w:rPr>
+          <w:highlight w:val="green"/>
+        </w:rPr>
         <w:t>protected</w:t>
       </w:r>
       <w:proofErr w:type="spellEnd"/>
       <w:r>
+        <w:rPr>
+          <w:highlight w:val="green"/>
+        </w:rPr>
         <w:t xml:space="preserve"> на </w:t>
       </w:r>
       <w:proofErr w:type="spellStart"/>
       <w:r>
+        <w:rPr>
+          <w:highlight w:val="green"/>
+        </w:rPr>
         <w:t>public</w:t>
       </w:r>
       <w:proofErr w:type="spellEnd"/>
       <w:r>
+        <w:rPr>
+          <w:highlight w:val="green"/>
+        </w:rPr>
         <w:t>)</w:t>
       </w:r>
     </w:p>
@@ -946,9 +1033,15 @@
           <w:numId w:val="2"/>
         </w:numPr>
         <w:contextualSpacing/>
+        <w:rPr>
+          <w:highlight w:val="green"/>
+        </w:rPr>
       </w:pPr>
       <w:proofErr w:type="spellStart"/>
       <w:r>
+        <w:rPr>
+          <w:highlight w:val="green"/>
+        </w:rPr>
         <w:t>implements</w:t>
       </w:r>
       <w:proofErr w:type="spellEnd"/>
@@ -1042,8 +1135,14 @@
           <w:numId w:val="3"/>
         </w:numPr>
         <w:contextualSpacing/>
-      </w:pPr>
-      <w:r>
+        <w:rPr>
+          <w:highlight w:val="green"/>
+        </w:rPr>
+      </w:pPr>
+      <w:r>
+        <w:rPr>
+          <w:highlight w:val="green"/>
+        </w:rPr>
         <w:t>интерфейсах</w:t>
       </w:r>
     </w:p>
@@ -1113,8 +1212,14 @@
           <w:numId w:val="2"/>
         </w:numPr>
         <w:contextualSpacing/>
-      </w:pPr>
-      <w:r>
+        <w:rPr>
+          <w:highlight w:val="green"/>
+        </w:rPr>
+      </w:pPr>
+      <w:r>
+        <w:rPr>
+          <w:highlight w:val="green"/>
+        </w:rPr>
         <w:t>внутри цикла</w:t>
       </w:r>
     </w:p>
@@ -1200,6 +1305,23 @@
               <w:t xml:space="preserve">  </w:t>
             </w:r>
             <w:proofErr w:type="spellStart"/>
+            <w:r>
+              <w:rPr>
+                <w:rFonts w:ascii="Courier New" w:eastAsia="Courier New" w:hAnsi="Courier New" w:cs="Courier New"/>
+                <w:sz w:val="18"/>
+                <w:szCs w:val="18"/>
+              </w:rPr>
+              <w:t>for</w:t>
+            </w:r>
+            <w:proofErr w:type="spellEnd"/>
+            <w:r>
+              <w:rPr>
+                <w:rFonts w:ascii="Courier New" w:eastAsia="Courier New" w:hAnsi="Courier New" w:cs="Courier New"/>
+                <w:sz w:val="18"/>
+                <w:szCs w:val="18"/>
+              </w:rPr>
+              <w:t>(;</w:t>
+            </w:r>
             <w:proofErr w:type="gramStart"/>
             <w:r>
               <w:rPr>
@@ -1207,16 +1329,7 @@
                 <w:sz w:val="18"/>
                 <w:szCs w:val="18"/>
               </w:rPr>
-              <w:t>for</w:t>
-            </w:r>
-            <w:proofErr w:type="spellEnd"/>
-            <w:r>
-              <w:rPr>
-                <w:rFonts w:ascii="Courier New" w:eastAsia="Courier New" w:hAnsi="Courier New" w:cs="Courier New"/>
-                <w:sz w:val="18"/>
-                <w:szCs w:val="18"/>
-              </w:rPr>
-              <w:t>(</w:t>
+              <w:t xml:space="preserve"> ;</w:t>
             </w:r>
             <w:proofErr w:type="gramEnd"/>
             <w:r>
@@ -1225,7 +1338,7 @@
                 <w:sz w:val="18"/>
                 <w:szCs w:val="18"/>
               </w:rPr>
-              <w:t>; ;) {</w:t>
+              <w:t>) {</w:t>
             </w:r>
           </w:p>
           <w:p>
@@ -1276,8 +1389,8 @@
           <w:szCs w:val="18"/>
         </w:rPr>
       </w:pPr>
-      <w:bookmarkStart w:id="1" w:name="_ju31vxs7v52p" w:colFirst="0" w:colLast="0"/>
-      <w:bookmarkEnd w:id="1"/>
+      <w:bookmarkStart w:id="2" w:name="_ju31vxs7v52p" w:colFirst="0" w:colLast="0"/>
+      <w:bookmarkEnd w:id="2"/>
     </w:p>
     <w:p>
       <w:pPr>
@@ -1322,8 +1435,14 @@
           <w:numId w:val="3"/>
         </w:numPr>
         <w:contextualSpacing/>
-      </w:pPr>
-      <w:r>
+        <w:rPr>
+          <w:highlight w:val="green"/>
+        </w:rPr>
+      </w:pPr>
+      <w:r>
+        <w:rPr>
+          <w:highlight w:val="green"/>
+        </w:rPr>
         <w:t>бесконечным</w:t>
       </w:r>
     </w:p>
@@ -1658,8 +1777,8 @@
           <w:szCs w:val="18"/>
         </w:rPr>
       </w:pPr>
-      <w:bookmarkStart w:id="2" w:name="_624ptqic38mw" w:colFirst="0" w:colLast="0"/>
-      <w:bookmarkEnd w:id="2"/>
+      <w:bookmarkStart w:id="3" w:name="_624ptqic38mw" w:colFirst="0" w:colLast="0"/>
+      <w:bookmarkEnd w:id="3"/>
     </w:p>
     <w:p>
       <w:pPr>
@@ -1668,8 +1787,14 @@
           <w:numId w:val="3"/>
         </w:numPr>
         <w:contextualSpacing/>
-      </w:pPr>
-      <w:r>
+        <w:rPr>
+          <w:highlight w:val="green"/>
+        </w:rPr>
+      </w:pPr>
+      <w:r>
+        <w:rPr>
+          <w:highlight w:val="green"/>
+        </w:rPr>
         <w:t>Предопределенными</w:t>
       </w:r>
     </w:p>
@@ -2080,8 +2205,8 @@
       <w:pPr>
         <w:pStyle w:val="3"/>
       </w:pPr>
-      <w:bookmarkStart w:id="3" w:name="_yo0q4t4z82eo" w:colFirst="0" w:colLast="0"/>
-      <w:bookmarkEnd w:id="3"/>
+      <w:bookmarkStart w:id="4" w:name="_yo0q4t4z82eo" w:colFirst="0" w:colLast="0"/>
+      <w:bookmarkEnd w:id="4"/>
     </w:p>
     <w:p>
       <w:pPr>
@@ -2090,8 +2215,14 @@
           <w:numId w:val="2"/>
         </w:numPr>
         <w:contextualSpacing/>
-      </w:pPr>
-      <w:r>
+        <w:rPr>
+          <w:highlight w:val="green"/>
+        </w:rPr>
+      </w:pPr>
+      <w:r>
+        <w:rPr>
+          <w:highlight w:val="green"/>
+        </w:rPr>
         <w:t>1</w:t>
       </w:r>
     </w:p>
@@ -2519,8 +2650,8 @@
       <w:pPr>
         <w:pStyle w:val="3"/>
       </w:pPr>
-      <w:bookmarkStart w:id="4" w:name="_yqc1h4ovfc23" w:colFirst="0" w:colLast="0"/>
-      <w:bookmarkEnd w:id="4"/>
+      <w:bookmarkStart w:id="5" w:name="_yqc1h4ovfc23" w:colFirst="0" w:colLast="0"/>
+      <w:bookmarkEnd w:id="5"/>
     </w:p>
     <w:p>
       <w:pPr>
@@ -2556,8 +2687,14 @@
           <w:numId w:val="3"/>
         </w:numPr>
         <w:contextualSpacing/>
-      </w:pPr>
-      <w:r>
+        <w:rPr>
+          <w:highlight w:val="green"/>
+        </w:rPr>
+      </w:pPr>
+      <w:r>
+        <w:rPr>
+          <w:highlight w:val="green"/>
+        </w:rPr>
         <w:t>Произойдет ошибка компиляции</w:t>
       </w:r>
     </w:p>
@@ -3148,9 +3285,15 @@
           <w:numId w:val="2"/>
         </w:numPr>
         <w:contextualSpacing/>
+        <w:rPr>
+          <w:highlight w:val="green"/>
+        </w:rPr>
       </w:pPr>
       <w:proofErr w:type="spellStart"/>
       <w:r>
+        <w:rPr>
+          <w:highlight w:val="green"/>
+        </w:rPr>
         <w:t>default</w:t>
       </w:r>
       <w:proofErr w:type="spellEnd"/>
@@ -3160,6 +3303,9 @@
         <w:ind w:left="1440"/>
       </w:pPr>
       <w:r>
+        <w:rPr>
+          <w:highlight w:val="green"/>
+        </w:rPr>
         <w:t>3</w:t>
       </w:r>
     </w:p>
@@ -3723,8 +3869,14 @@
           <w:numId w:val="3"/>
         </w:numPr>
         <w:contextualSpacing/>
-      </w:pPr>
-      <w:r>
+        <w:rPr>
+          <w:highlight w:val="green"/>
+        </w:rPr>
+      </w:pPr>
+      <w:r>
+        <w:rPr>
+          <w:highlight w:val="green"/>
+        </w:rPr>
         <w:t>3</w:t>
       </w:r>
     </w:p>
@@ -4183,8 +4335,8 @@
       <w:pPr>
         <w:pStyle w:val="3"/>
       </w:pPr>
-      <w:bookmarkStart w:id="5" w:name="_ns6wefujjkoe" w:colFirst="0" w:colLast="0"/>
-      <w:bookmarkEnd w:id="5"/>
+      <w:bookmarkStart w:id="6" w:name="_ns6wefujjkoe" w:colFirst="0" w:colLast="0"/>
+      <w:bookmarkEnd w:id="6"/>
     </w:p>
     <w:p>
       <w:pPr>
@@ -4253,8 +4405,14 @@
           <w:numId w:val="2"/>
         </w:numPr>
         <w:contextualSpacing/>
-      </w:pPr>
-      <w:r>
+        <w:rPr>
+          <w:highlight w:val="green"/>
+        </w:rPr>
+      </w:pPr>
+      <w:r>
+        <w:rPr>
+          <w:highlight w:val="green"/>
+        </w:rPr>
         <w:t>Произойдет ошибка компиляции</w:t>
       </w:r>
     </w:p>
@@ -4629,8 +4787,8 @@
       <w:pPr>
         <w:pStyle w:val="3"/>
       </w:pPr>
-      <w:bookmarkStart w:id="6" w:name="_62sm6eie7m04" w:colFirst="0" w:colLast="0"/>
-      <w:bookmarkEnd w:id="6"/>
+      <w:bookmarkStart w:id="7" w:name="_62sm6eie7m04" w:colFirst="0" w:colLast="0"/>
+      <w:bookmarkEnd w:id="7"/>
     </w:p>
     <w:p>
       <w:pPr>
@@ -4680,8 +4838,14 @@
           <w:numId w:val="3"/>
         </w:numPr>
         <w:contextualSpacing/>
-      </w:pPr>
-      <w:r>
+        <w:rPr>
+          <w:highlight w:val="green"/>
+        </w:rPr>
+      </w:pPr>
+      <w:r>
+        <w:rPr>
+          <w:highlight w:val="green"/>
+        </w:rPr>
         <w:t>Произойдет ошибка компиляции</w:t>
       </w:r>
     </w:p>
@@ -5236,8 +5400,8 @@
       <w:pPr>
         <w:pStyle w:val="3"/>
       </w:pPr>
-      <w:bookmarkStart w:id="7" w:name="_p9ahkpwdtngz" w:colFirst="0" w:colLast="0"/>
-      <w:bookmarkEnd w:id="7"/>
+      <w:bookmarkStart w:id="8" w:name="_p9ahkpwdtngz" w:colFirst="0" w:colLast="0"/>
+      <w:bookmarkEnd w:id="8"/>
     </w:p>
     <w:p>
       <w:pPr>
@@ -5895,8 +6059,8 @@
       <w:pPr>
         <w:pStyle w:val="3"/>
       </w:pPr>
-      <w:bookmarkStart w:id="8" w:name="_vu2fb2yb8olt" w:colFirst="0" w:colLast="0"/>
-      <w:bookmarkEnd w:id="8"/>
+      <w:bookmarkStart w:id="9" w:name="_vu2fb2yb8olt" w:colFirst="0" w:colLast="0"/>
+      <w:bookmarkEnd w:id="9"/>
     </w:p>
     <w:p>
       <w:pPr>
@@ -6457,8 +6621,8 @@
       <w:pPr>
         <w:pStyle w:val="3"/>
       </w:pPr>
-      <w:bookmarkStart w:id="9" w:name="_wav6tn1ydikw" w:colFirst="0" w:colLast="0"/>
-      <w:bookmarkEnd w:id="9"/>
+      <w:bookmarkStart w:id="10" w:name="_wav6tn1ydikw" w:colFirst="0" w:colLast="0"/>
+      <w:bookmarkEnd w:id="10"/>
     </w:p>
     <w:p>
       <w:pPr>
@@ -6899,8 +7063,8 @@
       <w:pPr>
         <w:pStyle w:val="3"/>
       </w:pPr>
-      <w:bookmarkStart w:id="10" w:name="_xoo0l16ynp0t" w:colFirst="0" w:colLast="0"/>
-      <w:bookmarkEnd w:id="10"/>
+      <w:bookmarkStart w:id="11" w:name="_xoo0l16ynp0t" w:colFirst="0" w:colLast="0"/>
+      <w:bookmarkEnd w:id="11"/>
     </w:p>
     <w:p>
       <w:pPr>
@@ -7493,8 +7657,8 @@
       <w:pPr>
         <w:pStyle w:val="3"/>
       </w:pPr>
-      <w:bookmarkStart w:id="11" w:name="_oql99zgmyp0r" w:colFirst="0" w:colLast="0"/>
-      <w:bookmarkEnd w:id="11"/>
+      <w:bookmarkStart w:id="12" w:name="_oql99zgmyp0r" w:colFirst="0" w:colLast="0"/>
+      <w:bookmarkEnd w:id="12"/>
     </w:p>
     <w:p>
       <w:pPr>
@@ -8255,8 +8419,8 @@
       <w:pPr>
         <w:pStyle w:val="3"/>
       </w:pPr>
-      <w:bookmarkStart w:id="12" w:name="_xgr47zg735zl" w:colFirst="0" w:colLast="0"/>
-      <w:bookmarkEnd w:id="12"/>
+      <w:bookmarkStart w:id="13" w:name="_xgr47zg735zl" w:colFirst="0" w:colLast="0"/>
+      <w:bookmarkEnd w:id="13"/>
     </w:p>
     <w:p>
       <w:pPr>
@@ -8871,8 +9035,8 @@
       <w:pPr>
         <w:pStyle w:val="3"/>
       </w:pPr>
-      <w:bookmarkStart w:id="13" w:name="_hw7nf83pzhx0" w:colFirst="0" w:colLast="0"/>
-      <w:bookmarkEnd w:id="13"/>
+      <w:bookmarkStart w:id="14" w:name="_hw7nf83pzhx0" w:colFirst="0" w:colLast="0"/>
+      <w:bookmarkEnd w:id="14"/>
     </w:p>
     <w:p>
       <w:pPr>
@@ -8921,8 +9085,6 @@
       <w:r>
         <w:t>Произойдет ошибка выполнения</w:t>
       </w:r>
-      <w:bookmarkStart w:id="14" w:name="_GoBack"/>
-      <w:bookmarkEnd w:id="14"/>
     </w:p>
     <w:p>
       <w:pPr>
@@ -10437,8 +10599,8 @@
     </w:p>
     <w:p/>
     <w:sectPr>
-      <w:headerReference w:type="default" r:id="rId5"/>
-      <w:footerReference w:type="default" r:id="rId6"/>
+      <w:headerReference w:type="default" r:id="rId8"/>
+      <w:footerReference w:type="default" r:id="rId9"/>
       <w:pgSz w:w="11906" w:h="16838"/>
       <w:pgMar w:top="1134" w:right="850" w:bottom="1134" w:left="1695" w:header="0" w:footer="720" w:gutter="0"/>
       <w:pgNumType w:start="1"/>
@@ -10448,14 +10610,52 @@
 </w:document>
 </file>
 
+<file path=word/endnotes.xml><?xml version="1.0" encoding="utf-8"?>
+<w:endnotes xmlns:wpc="http://schemas.microsoft.com/office/word/2010/wordprocessingCanvas" xmlns:mc="http://schemas.openxmlformats.org/markup-compatibility/2006" xmlns:o="urn:schemas-microsoft-com:office:office" xmlns:r="http://schemas.openxmlformats.org/officeDocument/2006/relationships" xmlns:m="http://schemas.openxmlformats.org/officeDocument/2006/math" xmlns:v="urn:schemas-microsoft-com:vml" xmlns:wp14="http://schemas.microsoft.com/office/word/2010/wordprocessingDrawing" xmlns:wp="http://schemas.openxmlformats.org/drawingml/2006/wordprocessingDrawing" xmlns:w10="urn:schemas-microsoft-com:office:word" xmlns:w="http://schemas.openxmlformats.org/wordprocessingml/2006/main" xmlns:w14="http://schemas.microsoft.com/office/word/2010/wordml" xmlns:wpg="http://schemas.microsoft.com/office/word/2010/wordprocessingGroup" xmlns:wpi="http://schemas.microsoft.com/office/word/2010/wordprocessingInk" xmlns:wne="http://schemas.microsoft.com/office/word/2006/wordml" xmlns:wps="http://schemas.microsoft.com/office/word/2010/wordprocessingShape" mc:Ignorable="w14 wp14">
+  <w:endnote w:type="separator" w:id="-1">
+    <w:p>
+      <w:r>
+        <w:separator/>
+      </w:r>
+    </w:p>
+  </w:endnote>
+  <w:endnote w:type="continuationSeparator" w:id="0">
+    <w:p>
+      <w:r>
+        <w:continuationSeparator/>
+      </w:r>
+    </w:p>
+  </w:endnote>
+</w:endnotes>
+</file>
+
 <file path=word/footer1.xml><?xml version="1.0" encoding="utf-8"?>
-<w:ftr xmlns:wpc="http://schemas.microsoft.com/office/word/2010/wordprocessingCanvas" xmlns:mc="http://schemas.openxmlformats.org/markup-compatibility/2006" xmlns:o="urn:schemas-microsoft-com:office:office" xmlns:r="http://schemas.openxmlformats.org/officeDocument/2006/relationships" xmlns:m="http://schemas.openxmlformats.org/officeDocument/2006/math" xmlns:v="urn:schemas-microsoft-com:vml" xmlns:wp14="http://schemas.microsoft.com/office/word/2010/wordprocessingDrawing" xmlns:wp="http://schemas.openxmlformats.org/drawingml/2006/wordprocessingDrawing" xmlns:w10="urn:schemas-microsoft-com:office:word" xmlns:w="http://schemas.openxmlformats.org/wordprocessingml/2006/main" xmlns:w14="http://schemas.microsoft.com/office/word/2010/wordml" xmlns:w15="http://schemas.microsoft.com/office/word/2012/wordml" xmlns:wpg="http://schemas.microsoft.com/office/word/2010/wordprocessingGroup" xmlns:wpi="http://schemas.microsoft.com/office/word/2010/wordprocessingInk" xmlns:wne="http://schemas.microsoft.com/office/word/2006/wordml" xmlns:wps="http://schemas.microsoft.com/office/word/2010/wordprocessingShape" mc:Ignorable="w14 w15 wp14">
+<w:ftr xmlns:wpc="http://schemas.microsoft.com/office/word/2010/wordprocessingCanvas" xmlns:mc="http://schemas.openxmlformats.org/markup-compatibility/2006" xmlns:o="urn:schemas-microsoft-com:office:office" xmlns:r="http://schemas.openxmlformats.org/officeDocument/2006/relationships" xmlns:m="http://schemas.openxmlformats.org/officeDocument/2006/math" xmlns:v="urn:schemas-microsoft-com:vml" xmlns:wp14="http://schemas.microsoft.com/office/word/2010/wordprocessingDrawing" xmlns:wp="http://schemas.openxmlformats.org/drawingml/2006/wordprocessingDrawing" xmlns:w10="urn:schemas-microsoft-com:office:word" xmlns:w="http://schemas.openxmlformats.org/wordprocessingml/2006/main" xmlns:w14="http://schemas.microsoft.com/office/word/2010/wordml" xmlns:wpg="http://schemas.microsoft.com/office/word/2010/wordprocessingGroup" xmlns:wpi="http://schemas.microsoft.com/office/word/2010/wordprocessingInk" xmlns:wne="http://schemas.microsoft.com/office/word/2006/wordml" xmlns:wps="http://schemas.microsoft.com/office/word/2010/wordprocessingShape" mc:Ignorable="w14 wp14">
   <w:p/>
 </w:ftr>
 </file>
 
+<file path=word/footnotes.xml><?xml version="1.0" encoding="utf-8"?>
+<w:footnotes xmlns:wpc="http://schemas.microsoft.com/office/word/2010/wordprocessingCanvas" xmlns:mc="http://schemas.openxmlformats.org/markup-compatibility/2006" xmlns:o="urn:schemas-microsoft-com:office:office" xmlns:r="http://schemas.openxmlformats.org/officeDocument/2006/relationships" xmlns:m="http://schemas.openxmlformats.org/officeDocument/2006/math" xmlns:v="urn:schemas-microsoft-com:vml" xmlns:wp14="http://schemas.microsoft.com/office/word/2010/wordprocessingDrawing" xmlns:wp="http://schemas.openxmlformats.org/drawingml/2006/wordprocessingDrawing" xmlns:w10="urn:schemas-microsoft-com:office:word" xmlns:w="http://schemas.openxmlformats.org/wordprocessingml/2006/main" xmlns:w14="http://schemas.microsoft.com/office/word/2010/wordml" xmlns:wpg="http://schemas.microsoft.com/office/word/2010/wordprocessingGroup" xmlns:wpi="http://schemas.microsoft.com/office/word/2010/wordprocessingInk" xmlns:wne="http://schemas.microsoft.com/office/word/2006/wordml" xmlns:wps="http://schemas.microsoft.com/office/word/2010/wordprocessingShape" mc:Ignorable="w14 wp14">
+  <w:footnote w:type="separator" w:id="-1">
+    <w:p>
+      <w:r>
+        <w:separator/>
+      </w:r>
+    </w:p>
+  </w:footnote>
+  <w:footnote w:type="continuationSeparator" w:id="0">
+    <w:p>
+      <w:r>
+        <w:continuationSeparator/>
+      </w:r>
+    </w:p>
+  </w:footnote>
+</w:footnotes>
+</file>
+
 <file path=word/header1.xml><?xml version="1.0" encoding="utf-8"?>
-<w:hdr xmlns:wpc="http://schemas.microsoft.com/office/word/2010/wordprocessingCanvas" xmlns:mc="http://schemas.openxmlformats.org/markup-compatibility/2006" xmlns:o="urn:schemas-microsoft-com:office:office" xmlns:r="http://schemas.openxmlformats.org/officeDocument/2006/relationships" xmlns:m="http://schemas.openxmlformats.org/officeDocument/2006/math" xmlns:v="urn:schemas-microsoft-com:vml" xmlns:wp14="http://schemas.microsoft.com/office/word/2010/wordprocessingDrawing" xmlns:wp="http://schemas.openxmlformats.org/drawingml/2006/wordprocessingDrawing" xmlns:w10="urn:schemas-microsoft-com:office:word" xmlns:w="http://schemas.openxmlformats.org/wordprocessingml/2006/main" xmlns:w14="http://schemas.microsoft.com/office/word/2010/wordml" xmlns:w15="http://schemas.microsoft.com/office/word/2012/wordml" xmlns:wpg="http://schemas.microsoft.com/office/word/2010/wordprocessingGroup" xmlns:wpi="http://schemas.microsoft.com/office/word/2010/wordprocessingInk" xmlns:wne="http://schemas.microsoft.com/office/word/2006/wordml" xmlns:wps="http://schemas.microsoft.com/office/word/2010/wordprocessingShape" mc:Ignorable="w14 w15 wp14">
+<w:hdr xmlns:wpc="http://schemas.microsoft.com/office/word/2010/wordprocessingCanvas" xmlns:mc="http://schemas.openxmlformats.org/markup-compatibility/2006" xmlns:o="urn:schemas-microsoft-com:office:office" xmlns:r="http://schemas.openxmlformats.org/officeDocument/2006/relationships" xmlns:m="http://schemas.openxmlformats.org/officeDocument/2006/math" xmlns:v="urn:schemas-microsoft-com:vml" xmlns:wp14="http://schemas.microsoft.com/office/word/2010/wordprocessingDrawing" xmlns:wp="http://schemas.openxmlformats.org/drawingml/2006/wordprocessingDrawing" xmlns:w10="urn:schemas-microsoft-com:office:word" xmlns:w="http://schemas.openxmlformats.org/wordprocessingml/2006/main" xmlns:w14="http://schemas.microsoft.com/office/word/2010/wordml" xmlns:wpg="http://schemas.microsoft.com/office/word/2010/wordprocessingGroup" xmlns:wpi="http://schemas.microsoft.com/office/word/2010/wordprocessingInk" xmlns:wne="http://schemas.microsoft.com/office/word/2006/wordml" xmlns:wps="http://schemas.microsoft.com/office/word/2010/wordprocessingShape" mc:Ignorable="w14 wp14">
   <w:p>
     <w:r>
       <w:t xml:space="preserve">  </w:t>
@@ -10465,7 +10665,7 @@
 </file>
 
 <file path=word/numbering.xml><?xml version="1.0" encoding="utf-8"?>
-<w:numbering xmlns:wpc="http://schemas.microsoft.com/office/word/2010/wordprocessingCanvas" xmlns:mc="http://schemas.openxmlformats.org/markup-compatibility/2006" xmlns:o="urn:schemas-microsoft-com:office:office" xmlns:r="http://schemas.openxmlformats.org/officeDocument/2006/relationships" xmlns:m="http://schemas.openxmlformats.org/officeDocument/2006/math" xmlns:v="urn:schemas-microsoft-com:vml" xmlns:wp14="http://schemas.microsoft.com/office/word/2010/wordprocessingDrawing" xmlns:wp="http://schemas.openxmlformats.org/drawingml/2006/wordprocessingDrawing" xmlns:w10="urn:schemas-microsoft-com:office:word" xmlns:w="http://schemas.openxmlformats.org/wordprocessingml/2006/main" xmlns:w14="http://schemas.microsoft.com/office/word/2010/wordml" xmlns:w15="http://schemas.microsoft.com/office/word/2012/wordml" xmlns:wpg="http://schemas.microsoft.com/office/word/2010/wordprocessingGroup" xmlns:wpi="http://schemas.microsoft.com/office/word/2010/wordprocessingInk" xmlns:wne="http://schemas.microsoft.com/office/word/2006/wordml" xmlns:wps="http://schemas.microsoft.com/office/word/2010/wordprocessingShape" mc:Ignorable="w14 w15 wp14">
+<w:numbering xmlns:wpc="http://schemas.microsoft.com/office/word/2010/wordprocessingCanvas" xmlns:mc="http://schemas.openxmlformats.org/markup-compatibility/2006" xmlns:o="urn:schemas-microsoft-com:office:office" xmlns:r="http://schemas.openxmlformats.org/officeDocument/2006/relationships" xmlns:m="http://schemas.openxmlformats.org/officeDocument/2006/math" xmlns:v="urn:schemas-microsoft-com:vml" xmlns:wp14="http://schemas.microsoft.com/office/word/2010/wordprocessingDrawing" xmlns:wp="http://schemas.openxmlformats.org/drawingml/2006/wordprocessingDrawing" xmlns:w10="urn:schemas-microsoft-com:office:word" xmlns:w="http://schemas.openxmlformats.org/wordprocessingml/2006/main" xmlns:w14="http://schemas.microsoft.com/office/word/2010/wordml" xmlns:wpg="http://schemas.microsoft.com/office/word/2010/wordprocessingGroup" xmlns:wpi="http://schemas.microsoft.com/office/word/2010/wordprocessingInk" xmlns:wne="http://schemas.microsoft.com/office/word/2006/wordml" xmlns:wps="http://schemas.microsoft.com/office/word/2010/wordprocessingShape" mc:Ignorable="w14 wp14">
   <w:abstractNum w:abstractNumId="0">
     <w:nsid w:val="2A1E7E88"/>
     <w:multiLevelType w:val="multilevel"/>
@@ -10818,7 +11018,7 @@
 </file>
 
 <file path=word/styles.xml><?xml version="1.0" encoding="utf-8"?>
-<w:styles xmlns:mc="http://schemas.openxmlformats.org/markup-compatibility/2006" xmlns:r="http://schemas.openxmlformats.org/officeDocument/2006/relationships" xmlns:w="http://schemas.openxmlformats.org/wordprocessingml/2006/main" xmlns:w14="http://schemas.microsoft.com/office/word/2010/wordml" xmlns:w15="http://schemas.microsoft.com/office/word/2012/wordml" mc:Ignorable="w14 w15">
+<w:styles xmlns:mc="http://schemas.openxmlformats.org/markup-compatibility/2006" xmlns:r="http://schemas.openxmlformats.org/officeDocument/2006/relationships" xmlns:w="http://schemas.openxmlformats.org/wordprocessingml/2006/main" xmlns:w14="http://schemas.microsoft.com/office/word/2010/wordml" mc:Ignorable="w14">
   <w:docDefaults>
     <w:rPrDefault>
       <w:rPr>
@@ -10834,378 +11034,414 @@
       </w:pPr>
     </w:pPrDefault>
   </w:docDefaults>
-  <w:latentStyles w:defLockedState="0" w:defUIPriority="99" w:defSemiHidden="0" w:defUnhideWhenUsed="0" w:defQFormat="0" w:count="371">
-    <w:lsdException w:name="Normal" w:uiPriority="0" w:qFormat="1"/>
-    <w:lsdException w:name="heading 1" w:uiPriority="0" w:qFormat="1"/>
-    <w:lsdException w:name="heading 2" w:semiHidden="1" w:uiPriority="9" w:unhideWhenUsed="1" w:qFormat="1"/>
-    <w:lsdException w:name="heading 3" w:semiHidden="1" w:uiPriority="0" w:unhideWhenUsed="1" w:qFormat="1"/>
-    <w:lsdException w:name="heading 4" w:semiHidden="1" w:uiPriority="9" w:unhideWhenUsed="1" w:qFormat="1"/>
-    <w:lsdException w:name="heading 5" w:semiHidden="1" w:uiPriority="9" w:unhideWhenUsed="1" w:qFormat="1"/>
-    <w:lsdException w:name="heading 6" w:semiHidden="1" w:uiPriority="9" w:unhideWhenUsed="1" w:qFormat="1"/>
-    <w:lsdException w:name="heading 7" w:semiHidden="1" w:uiPriority="9" w:unhideWhenUsed="1" w:qFormat="1"/>
-    <w:lsdException w:name="heading 8" w:semiHidden="1" w:uiPriority="9" w:unhideWhenUsed="1" w:qFormat="1"/>
-    <w:lsdException w:name="heading 9" w:semiHidden="1" w:uiPriority="9" w:unhideWhenUsed="1" w:qFormat="1"/>
-    <w:lsdException w:name="index 1" w:semiHidden="1" w:unhideWhenUsed="1"/>
-    <w:lsdException w:name="index 2" w:semiHidden="1" w:unhideWhenUsed="1"/>
-    <w:lsdException w:name="index 3" w:semiHidden="1" w:unhideWhenUsed="1"/>
-    <w:lsdException w:name="index 4" w:semiHidden="1" w:unhideWhenUsed="1"/>
-    <w:lsdException w:name="index 5" w:semiHidden="1" w:unhideWhenUsed="1"/>
-    <w:lsdException w:name="index 6" w:semiHidden="1" w:unhideWhenUsed="1"/>
-    <w:lsdException w:name="index 7" w:semiHidden="1" w:unhideWhenUsed="1"/>
-    <w:lsdException w:name="index 8" w:semiHidden="1" w:unhideWhenUsed="1"/>
-    <w:lsdException w:name="index 9" w:semiHidden="1" w:unhideWhenUsed="1"/>
-    <w:lsdException w:name="toc 1" w:semiHidden="1" w:uiPriority="39" w:unhideWhenUsed="1"/>
-    <w:lsdException w:name="toc 2" w:semiHidden="1" w:uiPriority="39" w:unhideWhenUsed="1"/>
-    <w:lsdException w:name="toc 3" w:semiHidden="1" w:uiPriority="39" w:unhideWhenUsed="1"/>
-    <w:lsdException w:name="toc 4" w:semiHidden="1" w:uiPriority="39" w:unhideWhenUsed="1"/>
-    <w:lsdException w:name="toc 5" w:semiHidden="1" w:uiPriority="39" w:unhideWhenUsed="1"/>
-    <w:lsdException w:name="toc 6" w:semiHidden="1" w:uiPriority="39" w:unhideWhenUsed="1"/>
-    <w:lsdException w:name="toc 7" w:semiHidden="1" w:uiPriority="39" w:unhideWhenUsed="1"/>
-    <w:lsdException w:name="toc 8" w:semiHidden="1" w:uiPriority="39" w:unhideWhenUsed="1"/>
-    <w:lsdException w:name="toc 9" w:semiHidden="1" w:uiPriority="39" w:unhideWhenUsed="1"/>
-    <w:lsdException w:name="Normal Indent" w:semiHidden="1" w:unhideWhenUsed="1"/>
-    <w:lsdException w:name="footnote text" w:semiHidden="1" w:unhideWhenUsed="1"/>
-    <w:lsdException w:name="annotation text" w:semiHidden="1" w:unhideWhenUsed="1"/>
-    <w:lsdException w:name="header" w:semiHidden="1" w:unhideWhenUsed="1"/>
-    <w:lsdException w:name="footer" w:semiHidden="1" w:unhideWhenUsed="1"/>
-    <w:lsdException w:name="index heading" w:semiHidden="1" w:unhideWhenUsed="1"/>
-    <w:lsdException w:name="caption" w:semiHidden="1" w:uiPriority="35" w:unhideWhenUsed="1" w:qFormat="1"/>
-    <w:lsdException w:name="table of figures" w:semiHidden="1" w:unhideWhenUsed="1"/>
-    <w:lsdException w:name="envelope address" w:semiHidden="1" w:unhideWhenUsed="1"/>
-    <w:lsdException w:name="envelope return" w:semiHidden="1" w:unhideWhenUsed="1"/>
-    <w:lsdException w:name="footnote reference" w:semiHidden="1" w:unhideWhenUsed="1"/>
-    <w:lsdException w:name="annotation reference" w:semiHidden="1" w:unhideWhenUsed="1"/>
-    <w:lsdException w:name="line number" w:semiHidden="1" w:unhideWhenUsed="1"/>
-    <w:lsdException w:name="page number" w:semiHidden="1" w:unhideWhenUsed="1"/>
-    <w:lsdException w:name="endnote reference" w:semiHidden="1" w:unhideWhenUsed="1"/>
-    <w:lsdException w:name="endnote text" w:semiHidden="1" w:unhideWhenUsed="1"/>
-    <w:lsdException w:name="table of authorities" w:semiHidden="1" w:unhideWhenUsed="1"/>
-    <w:lsdException w:name="macro" w:semiHidden="1" w:unhideWhenUsed="1"/>
-    <w:lsdException w:name="toa heading" w:semiHidden="1" w:unhideWhenUsed="1"/>
-    <w:lsdException w:name="List" w:semiHidden="1" w:unhideWhenUsed="1"/>
-    <w:lsdException w:name="List Bullet" w:semiHidden="1" w:unhideWhenUsed="1"/>
-    <w:lsdException w:name="List Number" w:semiHidden="1" w:unhideWhenUsed="1"/>
-    <w:lsdException w:name="List 2" w:semiHidden="1" w:unhideWhenUsed="1"/>
-    <w:lsdException w:name="List 3" w:semiHidden="1" w:unhideWhenUsed="1"/>
-    <w:lsdException w:name="List 4" w:semiHidden="1" w:unhideWhenUsed="1"/>
-    <w:lsdException w:name="List 5" w:semiHidden="1" w:unhideWhenUsed="1"/>
-    <w:lsdException w:name="List Bullet 2" w:semiHidden="1" w:unhideWhenUsed="1"/>
-    <w:lsdException w:name="List Bullet 3" w:semiHidden="1" w:unhideWhenUsed="1"/>
-    <w:lsdException w:name="List Bullet 4" w:semiHidden="1" w:unhideWhenUsed="1"/>
-    <w:lsdException w:name="List Bullet 5" w:semiHidden="1" w:unhideWhenUsed="1"/>
-    <w:lsdException w:name="List Number 2" w:semiHidden="1" w:unhideWhenUsed="1"/>
-    <w:lsdException w:name="List Number 3" w:semiHidden="1" w:unhideWhenUsed="1"/>
-    <w:lsdException w:name="List Number 4" w:semiHidden="1" w:unhideWhenUsed="1"/>
-    <w:lsdException w:name="List Number 5" w:semiHidden="1" w:unhideWhenUsed="1"/>
-    <w:lsdException w:name="Title" w:uiPriority="10" w:qFormat="1"/>
-    <w:lsdException w:name="Closing" w:semiHidden="1" w:unhideWhenUsed="1"/>
-    <w:lsdException w:name="Signature" w:semiHidden="1" w:unhideWhenUsed="1"/>
-    <w:lsdException w:name="Default Paragraph Font" w:semiHidden="1" w:uiPriority="1" w:unhideWhenUsed="1"/>
-    <w:lsdException w:name="Body Text" w:semiHidden="1" w:unhideWhenUsed="1"/>
-    <w:lsdException w:name="Body Text Indent" w:semiHidden="1" w:unhideWhenUsed="1"/>
-    <w:lsdException w:name="List Continue" w:semiHidden="1" w:unhideWhenUsed="1"/>
-    <w:lsdException w:name="List Continue 2" w:semiHidden="1" w:unhideWhenUsed="1"/>
-    <w:lsdException w:name="List Continue 3" w:semiHidden="1" w:unhideWhenUsed="1"/>
-    <w:lsdException w:name="List Continue 4" w:semiHidden="1" w:unhideWhenUsed="1"/>
-    <w:lsdException w:name="List Continue 5" w:semiHidden="1" w:unhideWhenUsed="1"/>
-    <w:lsdException w:name="Message Header" w:semiHidden="1" w:unhideWhenUsed="1"/>
-    <w:lsdException w:name="Subtitle" w:uiPriority="11" w:qFormat="1"/>
-    <w:lsdException w:name="Salutation" w:semiHidden="1" w:unhideWhenUsed="1"/>
-    <w:lsdException w:name="Date" w:semiHidden="1" w:unhideWhenUsed="1"/>
-    <w:lsdException w:name="Body Text First Indent" w:semiHidden="1" w:unhideWhenUsed="1"/>
-    <w:lsdException w:name="Body Text First Indent 2" w:semiHidden="1" w:unhideWhenUsed="1"/>
-    <w:lsdException w:name="Note Heading" w:semiHidden="1" w:unhideWhenUsed="1"/>
-    <w:lsdException w:name="Body Text 2" w:semiHidden="1" w:unhideWhenUsed="1"/>
-    <w:lsdException w:name="Body Text 3" w:semiHidden="1" w:unhideWhenUsed="1"/>
-    <w:lsdException w:name="Body Text Indent 2" w:semiHidden="1" w:unhideWhenUsed="1"/>
-    <w:lsdException w:name="Body Text Indent 3" w:semiHidden="1" w:unhideWhenUsed="1"/>
-    <w:lsdException w:name="Block Text" w:semiHidden="1" w:unhideWhenUsed="1"/>
-    <w:lsdException w:name="Hyperlink" w:semiHidden="1" w:unhideWhenUsed="1"/>
-    <w:lsdException w:name="FollowedHyperlink" w:semiHidden="1" w:unhideWhenUsed="1"/>
-    <w:lsdException w:name="Strong" w:uiPriority="22" w:qFormat="1"/>
-    <w:lsdException w:name="Emphasis" w:uiPriority="20" w:qFormat="1"/>
-    <w:lsdException w:name="Document Map" w:semiHidden="1" w:unhideWhenUsed="1"/>
-    <w:lsdException w:name="Plain Text" w:semiHidden="1" w:unhideWhenUsed="1"/>
-    <w:lsdException w:name="E-mail Signature" w:semiHidden="1" w:unhideWhenUsed="1"/>
-    <w:lsdException w:name="HTML Top of Form" w:semiHidden="1" w:unhideWhenUsed="1"/>
-    <w:lsdException w:name="HTML Bottom of Form" w:semiHidden="1" w:unhideWhenUsed="1"/>
-    <w:lsdException w:name="Normal (Web)" w:semiHidden="1" w:unhideWhenUsed="1"/>
-    <w:lsdException w:name="HTML Acronym" w:semiHidden="1" w:unhideWhenUsed="1"/>
-    <w:lsdException w:name="HTML Address" w:semiHidden="1" w:unhideWhenUsed="1"/>
-    <w:lsdException w:name="HTML Cite" w:semiHidden="1" w:unhideWhenUsed="1"/>
-    <w:lsdException w:name="HTML Code" w:semiHidden="1" w:unhideWhenUsed="1"/>
-    <w:lsdException w:name="HTML Definition" w:semiHidden="1" w:unhideWhenUsed="1"/>
-    <w:lsdException w:name="HTML Keyboard" w:semiHidden="1" w:unhideWhenUsed="1"/>
-    <w:lsdException w:name="HTML Preformatted" w:semiHidden="1" w:unhideWhenUsed="1"/>
-    <w:lsdException w:name="HTML Sample" w:semiHidden="1" w:unhideWhenUsed="1"/>
-    <w:lsdException w:name="HTML Typewriter" w:semiHidden="1" w:unhideWhenUsed="1"/>
-    <w:lsdException w:name="HTML Variable" w:semiHidden="1" w:unhideWhenUsed="1"/>
-    <w:lsdException w:name="Normal Table" w:semiHidden="1" w:unhideWhenUsed="1"/>
-    <w:lsdException w:name="annotation subject" w:semiHidden="1" w:unhideWhenUsed="1"/>
-    <w:lsdException w:name="No List" w:semiHidden="1" w:unhideWhenUsed="1"/>
-    <w:lsdException w:name="Outline List 1" w:semiHidden="1" w:unhideWhenUsed="1"/>
-    <w:lsdException w:name="Outline List 2" w:semiHidden="1" w:unhideWhenUsed="1"/>
-    <w:lsdException w:name="Outline List 3" w:semiHidden="1" w:unhideWhenUsed="1"/>
-    <w:lsdException w:name="Table Simple 1" w:semiHidden="1" w:unhideWhenUsed="1"/>
-    <w:lsdException w:name="Table Simple 2" w:semiHidden="1" w:unhideWhenUsed="1"/>
-    <w:lsdException w:name="Table Simple 3" w:semiHidden="1" w:unhideWhenUsed="1"/>
-    <w:lsdException w:name="Table Classic 1" w:semiHidden="1" w:unhideWhenUsed="1"/>
-    <w:lsdException w:name="Table Classic 2" w:semiHidden="1" w:unhideWhenUsed="1"/>
-    <w:lsdException w:name="Table Classic 3" w:semiHidden="1" w:unhideWhenUsed="1"/>
-    <w:lsdException w:name="Table Classic 4" w:semiHidden="1" w:unhideWhenUsed="1"/>
-    <w:lsdException w:name="Table Colorful 1" w:semiHidden="1" w:unhideWhenUsed="1"/>
-    <w:lsdException w:name="Table Colorful 2" w:semiHidden="1" w:unhideWhenUsed="1"/>
-    <w:lsdException w:name="Table Colorful 3" w:semiHidden="1" w:unhideWhenUsed="1"/>
-    <w:lsdException w:name="Table Columns 1" w:semiHidden="1" w:unhideWhenUsed="1"/>
-    <w:lsdException w:name="Table Columns 2" w:semiHidden="1" w:unhideWhenUsed="1"/>
-    <w:lsdException w:name="Table Columns 3" w:semiHidden="1" w:unhideWhenUsed="1"/>
-    <w:lsdException w:name="Table Columns 4" w:semiHidden="1" w:unhideWhenUsed="1"/>
-    <w:lsdException w:name="Table Columns 5" w:semiHidden="1" w:unhideWhenUsed="1"/>
-    <w:lsdException w:name="Table Grid 1" w:semiHidden="1" w:unhideWhenUsed="1"/>
-    <w:lsdException w:name="Table Grid 2" w:semiHidden="1" w:unhideWhenUsed="1"/>
-    <w:lsdException w:name="Table Grid 3" w:semiHidden="1" w:unhideWhenUsed="1"/>
-    <w:lsdException w:name="Table Grid 4" w:semiHidden="1" w:unhideWhenUsed="1"/>
-    <w:lsdException w:name="Table Grid 5" w:semiHidden="1" w:unhideWhenUsed="1"/>
-    <w:lsdException w:name="Table Grid 6" w:semiHidden="1" w:unhideWhenUsed="1"/>
-    <w:lsdException w:name="Table Grid 7" w:semiHidden="1" w:unhideWhenUsed="1"/>
-    <w:lsdException w:name="Table Grid 8" w:semiHidden="1" w:unhideWhenUsed="1"/>
-    <w:lsdException w:name="Table List 1" w:semiHidden="1" w:unhideWhenUsed="1"/>
-    <w:lsdException w:name="Table List 2" w:semiHidden="1" w:unhideWhenUsed="1"/>
-    <w:lsdException w:name="Table List 3" w:semiHidden="1" w:unhideWhenUsed="1"/>
-    <w:lsdException w:name="Table List 4" w:semiHidden="1" w:unhideWhenUsed="1"/>
-    <w:lsdException w:name="Table List 5" w:semiHidden="1" w:unhideWhenUsed="1"/>
-    <w:lsdException w:name="Table List 6" w:semiHidden="1" w:unhideWhenUsed="1"/>
-    <w:lsdException w:name="Table List 7" w:semiHidden="1" w:unhideWhenUsed="1"/>
-    <w:lsdException w:name="Table List 8" w:semiHidden="1" w:unhideWhenUsed="1"/>
-    <w:lsdException w:name="Table 3D effects 1" w:semiHidden="1" w:unhideWhenUsed="1"/>
-    <w:lsdException w:name="Table 3D effects 2" w:semiHidden="1" w:unhideWhenUsed="1"/>
-    <w:lsdException w:name="Table 3D effects 3" w:semiHidden="1" w:unhideWhenUsed="1"/>
-    <w:lsdException w:name="Table Contemporary" w:semiHidden="1" w:unhideWhenUsed="1"/>
-    <w:lsdException w:name="Table Elegant" w:semiHidden="1" w:unhideWhenUsed="1"/>
-    <w:lsdException w:name="Table Professional" w:semiHidden="1" w:unhideWhenUsed="1"/>
-    <w:lsdException w:name="Table Subtle 1" w:semiHidden="1" w:unhideWhenUsed="1"/>
-    <w:lsdException w:name="Table Subtle 2" w:semiHidden="1" w:unhideWhenUsed="1"/>
-    <w:lsdException w:name="Table Web 1" w:semiHidden="1" w:unhideWhenUsed="1"/>
-    <w:lsdException w:name="Table Web 2" w:semiHidden="1" w:unhideWhenUsed="1"/>
-    <w:lsdException w:name="Table Web 3" w:semiHidden="1" w:unhideWhenUsed="1"/>
-    <w:lsdException w:name="Balloon Text" w:semiHidden="1" w:unhideWhenUsed="1"/>
-    <w:lsdException w:name="Table Grid" w:uiPriority="39"/>
-    <w:lsdException w:name="Table Theme" w:semiHidden="1" w:unhideWhenUsed="1"/>
-    <w:lsdException w:name="Placeholder Text" w:semiHidden="1"/>
-    <w:lsdException w:name="No Spacing" w:uiPriority="1" w:qFormat="1"/>
-    <w:lsdException w:name="Light Shading" w:uiPriority="60"/>
-    <w:lsdException w:name="Light List" w:uiPriority="61"/>
-    <w:lsdException w:name="Light Grid" w:uiPriority="62"/>
-    <w:lsdException w:name="Medium Shading 1" w:uiPriority="63"/>
-    <w:lsdException w:name="Medium Shading 2" w:uiPriority="64"/>
-    <w:lsdException w:name="Medium List 1" w:uiPriority="65"/>
-    <w:lsdException w:name="Medium List 2" w:uiPriority="66"/>
-    <w:lsdException w:name="Medium Grid 1" w:uiPriority="67"/>
-    <w:lsdException w:name="Medium Grid 2" w:uiPriority="68"/>
-    <w:lsdException w:name="Medium Grid 3" w:uiPriority="69"/>
-    <w:lsdException w:name="Dark List" w:uiPriority="70"/>
-    <w:lsdException w:name="Colorful Shading" w:uiPriority="71"/>
-    <w:lsdException w:name="Colorful List" w:uiPriority="72"/>
-    <w:lsdException w:name="Colorful Grid" w:uiPriority="73"/>
-    <w:lsdException w:name="Light Shading Accent 1" w:uiPriority="60"/>
-    <w:lsdException w:name="Light List Accent 1" w:uiPriority="61"/>
-    <w:lsdException w:name="Light Grid Accent 1" w:uiPriority="62"/>
-    <w:lsdException w:name="Medium Shading 1 Accent 1" w:uiPriority="63"/>
-    <w:lsdException w:name="Medium Shading 2 Accent 1" w:uiPriority="64"/>
-    <w:lsdException w:name="Medium List 1 Accent 1" w:uiPriority="65"/>
-    <w:lsdException w:name="Revision" w:semiHidden="1"/>
-    <w:lsdException w:name="List Paragraph" w:uiPriority="34" w:qFormat="1"/>
-    <w:lsdException w:name="Quote" w:uiPriority="29" w:qFormat="1"/>
-    <w:lsdException w:name="Intense Quote" w:uiPriority="30" w:qFormat="1"/>
-    <w:lsdException w:name="Medium List 2 Accent 1" w:uiPriority="66"/>
-    <w:lsdException w:name="Medium Grid 1 Accent 1" w:uiPriority="67"/>
-    <w:lsdException w:name="Medium Grid 2 Accent 1" w:uiPriority="68"/>
-    <w:lsdException w:name="Medium Grid 3 Accent 1" w:uiPriority="69"/>
-    <w:lsdException w:name="Dark List Accent 1" w:uiPriority="70"/>
-    <w:lsdException w:name="Colorful Shading Accent 1" w:uiPriority="71"/>
-    <w:lsdException w:name="Colorful List Accent 1" w:uiPriority="72"/>
-    <w:lsdException w:name="Colorful Grid Accent 1" w:uiPriority="73"/>
-    <w:lsdException w:name="Light Shading Accent 2" w:uiPriority="60"/>
-    <w:lsdException w:name="Light List Accent 2" w:uiPriority="61"/>
-    <w:lsdException w:name="Light Grid Accent 2" w:uiPriority="62"/>
-    <w:lsdException w:name="Medium Shading 1 Accent 2" w:uiPriority="63"/>
-    <w:lsdException w:name="Medium Shading 2 Accent 2" w:uiPriority="64"/>
-    <w:lsdException w:name="Medium List 1 Accent 2" w:uiPriority="65"/>
-    <w:lsdException w:name="Medium List 2 Accent 2" w:uiPriority="66"/>
-    <w:lsdException w:name="Medium Grid 1 Accent 2" w:uiPriority="67"/>
-    <w:lsdException w:name="Medium Grid 2 Accent 2" w:uiPriority="68"/>
-    <w:lsdException w:name="Medium Grid 3 Accent 2" w:uiPriority="69"/>
-    <w:lsdException w:name="Dark List Accent 2" w:uiPriority="70"/>
-    <w:lsdException w:name="Colorful Shading Accent 2" w:uiPriority="71"/>
-    <w:lsdException w:name="Colorful List Accent 2" w:uiPriority="72"/>
-    <w:lsdException w:name="Colorful Grid Accent 2" w:uiPriority="73"/>
-    <w:lsdException w:name="Light Shading Accent 3" w:uiPriority="60"/>
-    <w:lsdException w:name="Light List Accent 3" w:uiPriority="61"/>
-    <w:lsdException w:name="Light Grid Accent 3" w:uiPriority="62"/>
-    <w:lsdException w:name="Medium Shading 1 Accent 3" w:uiPriority="63"/>
-    <w:lsdException w:name="Medium Shading 2 Accent 3" w:uiPriority="64"/>
-    <w:lsdException w:name="Medium List 1 Accent 3" w:uiPriority="65"/>
-    <w:lsdException w:name="Medium List 2 Accent 3" w:uiPriority="66"/>
-    <w:lsdException w:name="Medium Grid 1 Accent 3" w:uiPriority="67"/>
-    <w:lsdException w:name="Medium Grid 2 Accent 3" w:uiPriority="68"/>
-    <w:lsdException w:name="Medium Grid 3 Accent 3" w:uiPriority="69"/>
-    <w:lsdException w:name="Dark List Accent 3" w:uiPriority="70"/>
-    <w:lsdException w:name="Colorful Shading Accent 3" w:uiPriority="71"/>
-    <w:lsdException w:name="Colorful List Accent 3" w:uiPriority="72"/>
-    <w:lsdException w:name="Colorful Grid Accent 3" w:uiPriority="73"/>
-    <w:lsdException w:name="Light Shading Accent 4" w:uiPriority="60"/>
-    <w:lsdException w:name="Light List Accent 4" w:uiPriority="61"/>
-    <w:lsdException w:name="Light Grid Accent 4" w:uiPriority="62"/>
-    <w:lsdException w:name="Medium Shading 1 Accent 4" w:uiPriority="63"/>
-    <w:lsdException w:name="Medium Shading 2 Accent 4" w:uiPriority="64"/>
-    <w:lsdException w:name="Medium List 1 Accent 4" w:uiPriority="65"/>
-    <w:lsdException w:name="Medium List 2 Accent 4" w:uiPriority="66"/>
-    <w:lsdException w:name="Medium Grid 1 Accent 4" w:uiPriority="67"/>
-    <w:lsdException w:name="Medium Grid 2 Accent 4" w:uiPriority="68"/>
-    <w:lsdException w:name="Medium Grid 3 Accent 4" w:uiPriority="69"/>
-    <w:lsdException w:name="Dark List Accent 4" w:uiPriority="70"/>
-    <w:lsdException w:name="Colorful Shading Accent 4" w:uiPriority="71"/>
-    <w:lsdException w:name="Colorful List Accent 4" w:uiPriority="72"/>
-    <w:lsdException w:name="Colorful Grid Accent 4" w:uiPriority="73"/>
-    <w:lsdException w:name="Light Shading Accent 5" w:uiPriority="60"/>
-    <w:lsdException w:name="Light List Accent 5" w:uiPriority="61"/>
-    <w:lsdException w:name="Light Grid Accent 5" w:uiPriority="62"/>
-    <w:lsdException w:name="Medium Shading 1 Accent 5" w:uiPriority="63"/>
-    <w:lsdException w:name="Medium Shading 2 Accent 5" w:uiPriority="64"/>
-    <w:lsdException w:name="Medium List 1 Accent 5" w:uiPriority="65"/>
-    <w:lsdException w:name="Medium List 2 Accent 5" w:uiPriority="66"/>
-    <w:lsdException w:name="Medium Grid 1 Accent 5" w:uiPriority="67"/>
-    <w:lsdException w:name="Medium Grid 2 Accent 5" w:uiPriority="68"/>
-    <w:lsdException w:name="Medium Grid 3 Accent 5" w:uiPriority="69"/>
-    <w:lsdException w:name="Dark List Accent 5" w:uiPriority="70"/>
-    <w:lsdException w:name="Colorful Shading Accent 5" w:uiPriority="71"/>
-    <w:lsdException w:name="Colorful List Accent 5" w:uiPriority="72"/>
-    <w:lsdException w:name="Colorful Grid Accent 5" w:uiPriority="73"/>
-    <w:lsdException w:name="Light Shading Accent 6" w:uiPriority="60"/>
-    <w:lsdException w:name="Light List Accent 6" w:uiPriority="61"/>
-    <w:lsdException w:name="Light Grid Accent 6" w:uiPriority="62"/>
-    <w:lsdException w:name="Medium Shading 1 Accent 6" w:uiPriority="63"/>
-    <w:lsdException w:name="Medium Shading 2 Accent 6" w:uiPriority="64"/>
-    <w:lsdException w:name="Medium List 1 Accent 6" w:uiPriority="65"/>
-    <w:lsdException w:name="Medium List 2 Accent 6" w:uiPriority="66"/>
-    <w:lsdException w:name="Medium Grid 1 Accent 6" w:uiPriority="67"/>
-    <w:lsdException w:name="Medium Grid 2 Accent 6" w:uiPriority="68"/>
-    <w:lsdException w:name="Medium Grid 3 Accent 6" w:uiPriority="69"/>
-    <w:lsdException w:name="Dark List Accent 6" w:uiPriority="70"/>
-    <w:lsdException w:name="Colorful Shading Accent 6" w:uiPriority="71"/>
-    <w:lsdException w:name="Colorful List Accent 6" w:uiPriority="72"/>
-    <w:lsdException w:name="Colorful Grid Accent 6" w:uiPriority="73"/>
-    <w:lsdException w:name="Subtle Emphasis" w:uiPriority="19" w:qFormat="1"/>
-    <w:lsdException w:name="Intense Emphasis" w:uiPriority="21" w:qFormat="1"/>
-    <w:lsdException w:name="Subtle Reference" w:uiPriority="31" w:qFormat="1"/>
-    <w:lsdException w:name="Intense Reference" w:uiPriority="32" w:qFormat="1"/>
-    <w:lsdException w:name="Book Title" w:uiPriority="33" w:qFormat="1"/>
-    <w:lsdException w:name="Bibliography" w:semiHidden="1" w:uiPriority="37" w:unhideWhenUsed="1"/>
-    <w:lsdException w:name="TOC Heading" w:semiHidden="1" w:uiPriority="39" w:unhideWhenUsed="1" w:qFormat="1"/>
-    <w:lsdException w:name="Plain Table 1" w:uiPriority="41"/>
-    <w:lsdException w:name="Plain Table 2" w:uiPriority="42"/>
-    <w:lsdException w:name="Plain Table 3" w:uiPriority="43"/>
-    <w:lsdException w:name="Plain Table 4" w:uiPriority="44"/>
-    <w:lsdException w:name="Plain Table 5" w:uiPriority="45"/>
-    <w:lsdException w:name="Grid Table Light" w:uiPriority="40"/>
-    <w:lsdException w:name="Grid Table 1 Light" w:uiPriority="46"/>
-    <w:lsdException w:name="Grid Table 2" w:uiPriority="47"/>
-    <w:lsdException w:name="Grid Table 3" w:uiPriority="48"/>
-    <w:lsdException w:name="Grid Table 4" w:uiPriority="49"/>
-    <w:lsdException w:name="Grid Table 5 Dark" w:uiPriority="50"/>
-    <w:lsdException w:name="Grid Table 6 Colorful" w:uiPriority="51"/>
-    <w:lsdException w:name="Grid Table 7 Colorful" w:uiPriority="52"/>
-    <w:lsdException w:name="Grid Table 1 Light Accent 1" w:uiPriority="46"/>
-    <w:lsdException w:name="Grid Table 2 Accent 1" w:uiPriority="47"/>
-    <w:lsdException w:name="Grid Table 3 Accent 1" w:uiPriority="48"/>
-    <w:lsdException w:name="Grid Table 4 Accent 1" w:uiPriority="49"/>
-    <w:lsdException w:name="Grid Table 5 Dark Accent 1" w:uiPriority="50"/>
-    <w:lsdException w:name="Grid Table 6 Colorful Accent 1" w:uiPriority="51"/>
-    <w:lsdException w:name="Grid Table 7 Colorful Accent 1" w:uiPriority="52"/>
-    <w:lsdException w:name="Grid Table 1 Light Accent 2" w:uiPriority="46"/>
-    <w:lsdException w:name="Grid Table 2 Accent 2" w:uiPriority="47"/>
-    <w:lsdException w:name="Grid Table 3 Accent 2" w:uiPriority="48"/>
-    <w:lsdException w:name="Grid Table 4 Accent 2" w:uiPriority="49"/>
-    <w:lsdException w:name="Grid Table 5 Dark Accent 2" w:uiPriority="50"/>
-    <w:lsdException w:name="Grid Table 6 Colorful Accent 2" w:uiPriority="51"/>
-    <w:lsdException w:name="Grid Table 7 Colorful Accent 2" w:uiPriority="52"/>
-    <w:lsdException w:name="Grid Table 1 Light Accent 3" w:uiPriority="46"/>
-    <w:lsdException w:name="Grid Table 2 Accent 3" w:uiPriority="47"/>
-    <w:lsdException w:name="Grid Table 3 Accent 3" w:uiPriority="48"/>
-    <w:lsdException w:name="Grid Table 4 Accent 3" w:uiPriority="49"/>
-    <w:lsdException w:name="Grid Table 5 Dark Accent 3" w:uiPriority="50"/>
-    <w:lsdException w:name="Grid Table 6 Colorful Accent 3" w:uiPriority="51"/>
-    <w:lsdException w:name="Grid Table 7 Colorful Accent 3" w:uiPriority="52"/>
-    <w:lsdException w:name="Grid Table 1 Light Accent 4" w:uiPriority="46"/>
-    <w:lsdException w:name="Grid Table 2 Accent 4" w:uiPriority="47"/>
-    <w:lsdException w:name="Grid Table 3 Accent 4" w:uiPriority="48"/>
-    <w:lsdException w:name="Grid Table 4 Accent 4" w:uiPriority="49"/>
-    <w:lsdException w:name="Grid Table 5 Dark Accent 4" w:uiPriority="50"/>
-    <w:lsdException w:name="Grid Table 6 Colorful Accent 4" w:uiPriority="51"/>
-    <w:lsdException w:name="Grid Table 7 Colorful Accent 4" w:uiPriority="52"/>
-    <w:lsdException w:name="Grid Table 1 Light Accent 5" w:uiPriority="46"/>
-    <w:lsdException w:name="Grid Table 2 Accent 5" w:uiPriority="47"/>
-    <w:lsdException w:name="Grid Table 3 Accent 5" w:uiPriority="48"/>
-    <w:lsdException w:name="Grid Table 4 Accent 5" w:uiPriority="49"/>
-    <w:lsdException w:name="Grid Table 5 Dark Accent 5" w:uiPriority="50"/>
-    <w:lsdException w:name="Grid Table 6 Colorful Accent 5" w:uiPriority="51"/>
-    <w:lsdException w:name="Grid Table 7 Colorful Accent 5" w:uiPriority="52"/>
-    <w:lsdException w:name="Grid Table 1 Light Accent 6" w:uiPriority="46"/>
-    <w:lsdException w:name="Grid Table 2 Accent 6" w:uiPriority="47"/>
-    <w:lsdException w:name="Grid Table 3 Accent 6" w:uiPriority="48"/>
-    <w:lsdException w:name="Grid Table 4 Accent 6" w:uiPriority="49"/>
-    <w:lsdException w:name="Grid Table 5 Dark Accent 6" w:uiPriority="50"/>
-    <w:lsdException w:name="Grid Table 6 Colorful Accent 6" w:uiPriority="51"/>
-    <w:lsdException w:name="Grid Table 7 Colorful Accent 6" w:uiPriority="52"/>
-    <w:lsdException w:name="List Table 1 Light" w:uiPriority="46"/>
-    <w:lsdException w:name="List Table 2" w:uiPriority="47"/>
-    <w:lsdException w:name="List Table 3" w:uiPriority="48"/>
-    <w:lsdException w:name="List Table 4" w:uiPriority="49"/>
-    <w:lsdException w:name="List Table 5 Dark" w:uiPriority="50"/>
-    <w:lsdException w:name="List Table 6 Colorful" w:uiPriority="51"/>
-    <w:lsdException w:name="List Table 7 Colorful" w:uiPriority="52"/>
-    <w:lsdException w:name="List Table 1 Light Accent 1" w:uiPriority="46"/>
-    <w:lsdException w:name="List Table 2 Accent 1" w:uiPriority="47"/>
-    <w:lsdException w:name="List Table 3 Accent 1" w:uiPriority="48"/>
-    <w:lsdException w:name="List Table 4 Accent 1" w:uiPriority="49"/>
-    <w:lsdException w:name="List Table 5 Dark Accent 1" w:uiPriority="50"/>
-    <w:lsdException w:name="List Table 6 Colorful Accent 1" w:uiPriority="51"/>
-    <w:lsdException w:name="List Table 7 Colorful Accent 1" w:uiPriority="52"/>
-    <w:lsdException w:name="List Table 1 Light Accent 2" w:uiPriority="46"/>
-    <w:lsdException w:name="List Table 2 Accent 2" w:uiPriority="47"/>
-    <w:lsdException w:name="List Table 3 Accent 2" w:uiPriority="48"/>
-    <w:lsdException w:name="List Table 4 Accent 2" w:uiPriority="49"/>
-    <w:lsdException w:name="List Table 5 Dark Accent 2" w:uiPriority="50"/>
-    <w:lsdException w:name="List Table 6 Colorful Accent 2" w:uiPriority="51"/>
-    <w:lsdException w:name="List Table 7 Colorful Accent 2" w:uiPriority="52"/>
-    <w:lsdException w:name="List Table 1 Light Accent 3" w:uiPriority="46"/>
-    <w:lsdException w:name="List Table 2 Accent 3" w:uiPriority="47"/>
-    <w:lsdException w:name="List Table 3 Accent 3" w:uiPriority="48"/>
-    <w:lsdException w:name="List Table 4 Accent 3" w:uiPriority="49"/>
-    <w:lsdException w:name="List Table 5 Dark Accent 3" w:uiPriority="50"/>
-    <w:lsdException w:name="List Table 6 Colorful Accent 3" w:uiPriority="51"/>
-    <w:lsdException w:name="List Table 7 Colorful Accent 3" w:uiPriority="52"/>
-    <w:lsdException w:name="List Table 1 Light Accent 4" w:uiPriority="46"/>
-    <w:lsdException w:name="List Table 2 Accent 4" w:uiPriority="47"/>
-    <w:lsdException w:name="List Table 3 Accent 4" w:uiPriority="48"/>
-    <w:lsdException w:name="List Table 4 Accent 4" w:uiPriority="49"/>
-    <w:lsdException w:name="List Table 5 Dark Accent 4" w:uiPriority="50"/>
-    <w:lsdException w:name="List Table 6 Colorful Accent 4" w:uiPriority="51"/>
-    <w:lsdException w:name="List Table 7 Colorful Accent 4" w:uiPriority="52"/>
-    <w:lsdException w:name="List Table 1 Light Accent 5" w:uiPriority="46"/>
-    <w:lsdException w:name="List Table 2 Accent 5" w:uiPriority="47"/>
-    <w:lsdException w:name="List Table 3 Accent 5" w:uiPriority="48"/>
-    <w:lsdException w:name="List Table 4 Accent 5" w:uiPriority="49"/>
-    <w:lsdException w:name="List Table 5 Dark Accent 5" w:uiPriority="50"/>
-    <w:lsdException w:name="List Table 6 Colorful Accent 5" w:uiPriority="51"/>
-    <w:lsdException w:name="List Table 7 Colorful Accent 5" w:uiPriority="52"/>
-    <w:lsdException w:name="List Table 1 Light Accent 6" w:uiPriority="46"/>
-    <w:lsdException w:name="List Table 2 Accent 6" w:uiPriority="47"/>
-    <w:lsdException w:name="List Table 3 Accent 6" w:uiPriority="48"/>
-    <w:lsdException w:name="List Table 4 Accent 6" w:uiPriority="49"/>
-    <w:lsdException w:name="List Table 5 Dark Accent 6" w:uiPriority="50"/>
-    <w:lsdException w:name="List Table 6 Colorful Accent 6" w:uiPriority="51"/>
-    <w:lsdException w:name="List Table 7 Colorful Accent 6" w:uiPriority="52"/>
+  <w:latentStyles w:defLockedState="0" w:defUIPriority="99" w:defSemiHidden="1" w:defUnhideWhenUsed="1" w:defQFormat="0" w:count="267">
+    <w:lsdException w:name="Normal" w:semiHidden="0" w:uiPriority="0" w:unhideWhenUsed="0" w:qFormat="1"/>
+    <w:lsdException w:name="heading 1" w:semiHidden="0" w:uiPriority="0" w:unhideWhenUsed="0" w:qFormat="1"/>
+    <w:lsdException w:name="heading 2" w:uiPriority="9" w:qFormat="1"/>
+    <w:lsdException w:name="heading 3" w:uiPriority="0" w:qFormat="1"/>
+    <w:lsdException w:name="heading 4" w:uiPriority="9" w:qFormat="1"/>
+    <w:lsdException w:name="heading 5" w:uiPriority="9" w:qFormat="1"/>
+    <w:lsdException w:name="heading 6" w:uiPriority="9" w:qFormat="1"/>
+    <w:lsdException w:name="heading 7" w:uiPriority="9" w:qFormat="1"/>
+    <w:lsdException w:name="heading 8" w:uiPriority="9" w:qFormat="1"/>
+    <w:lsdException w:name="heading 9" w:uiPriority="9" w:qFormat="1"/>
+    <w:lsdException w:name="toc 1" w:uiPriority="39"/>
+    <w:lsdException w:name="toc 2" w:uiPriority="39"/>
+    <w:lsdException w:name="toc 3" w:uiPriority="39"/>
+    <w:lsdException w:name="toc 4" w:uiPriority="39"/>
+    <w:lsdException w:name="toc 5" w:uiPriority="39"/>
+    <w:lsdException w:name="toc 6" w:uiPriority="39"/>
+    <w:lsdException w:name="toc 7" w:uiPriority="39"/>
+    <w:lsdException w:name="toc 8" w:uiPriority="39"/>
+    <w:lsdException w:name="toc 9" w:uiPriority="39"/>
+    <w:lsdException w:name="caption" w:uiPriority="35" w:qFormat="1"/>
+    <w:lsdException w:name="Title" w:semiHidden="0" w:uiPriority="10" w:unhideWhenUsed="0" w:qFormat="1"/>
+    <w:lsdException w:name="Default Paragraph Font" w:uiPriority="1"/>
+    <w:lsdException w:name="Subtitle" w:semiHidden="0" w:uiPriority="11" w:unhideWhenUsed="0" w:qFormat="1"/>
+    <w:lsdException w:name="Strong" w:semiHidden="0" w:uiPriority="22" w:unhideWhenUsed="0" w:qFormat="1"/>
+    <w:lsdException w:name="Emphasis" w:semiHidden="0" w:uiPriority="20" w:unhideWhenUsed="0" w:qFormat="1"/>
+    <w:lsdException w:name="Table Grid" w:semiHidden="0" w:uiPriority="39" w:unhideWhenUsed="0"/>
+    <w:lsdException w:name="Placeholder Text" w:unhideWhenUsed="0"/>
+    <w:lsdException w:name="No Spacing" w:semiHidden="0" w:uiPriority="1" w:unhideWhenUsed="0" w:qFormat="1"/>
+    <w:lsdException w:name="Light Shading" w:semiHidden="0" w:uiPriority="60" w:unhideWhenUsed="0"/>
+    <w:lsdException w:name="Light List" w:semiHidden="0" w:uiPriority="61" w:unhideWhenUsed="0"/>
+    <w:lsdException w:name="Light Grid" w:semiHidden="0" w:uiPriority="62" w:unhideWhenUsed="0"/>
+    <w:lsdException w:name="Medium Shading 1" w:semiHidden="0" w:uiPriority="63" w:unhideWhenUsed="0"/>
+    <w:lsdException w:name="Medium Shading 2" w:semiHidden="0" w:uiPriority="64" w:unhideWhenUsed="0"/>
+    <w:lsdException w:name="Medium List 1" w:semiHidden="0" w:uiPriority="65" w:unhideWhenUsed="0"/>
+    <w:lsdException w:name="Medium List 2" w:semiHidden="0" w:uiPriority="66" w:unhideWhenUsed="0"/>
+    <w:lsdException w:name="Medium Grid 1" w:semiHidden="0" w:uiPriority="67" w:unhideWhenUsed="0"/>
+    <w:lsdException w:name="Medium Grid 2" w:semiHidden="0" w:uiPriority="68" w:unhideWhenUsed="0"/>
+    <w:lsdException w:name="Medium Grid 3" w:semiHidden="0" w:uiPriority="69" w:unhideWhenUsed="0"/>
+    <w:lsdException w:name="Dark List" w:semiHidden="0" w:uiPriority="70" w:unhideWhenUsed="0"/>
+    <w:lsdException w:name="Colorful Shading" w:semiHidden="0" w:uiPriority="71" w:unhideWhenUsed="0"/>
+    <w:lsdException w:name="Colorful List" w:semiHidden="0" w:uiPriority="72" w:unhideWhenUsed="0"/>
+    <w:lsdException w:name="Colorful Grid" w:semiHidden="0" w:uiPriority="73" w:unhideWhenUsed="0"/>
+    <w:lsdException w:name="Light Shading Accent 1" w:semiHidden="0" w:uiPriority="60" w:unhideWhenUsed="0"/>
+    <w:lsdException w:name="Light List Accent 1" w:semiHidden="0" w:uiPriority="61" w:unhideWhenUsed="0"/>
+    <w:lsdException w:name="Light Grid Accent 1" w:semiHidden="0" w:uiPriority="62" w:unhideWhenUsed="0"/>
+    <w:lsdException w:name="Medium Shading 1 Accent 1" w:semiHidden="0" w:uiPriority="63" w:unhideWhenUsed="0"/>
+    <w:lsdException w:name="Medium Shading 2 Accent 1" w:semiHidden="0" w:uiPriority="64" w:unhideWhenUsed="0"/>
+    <w:lsdException w:name="Medium List 1 Accent 1" w:semiHidden="0" w:uiPriority="65" w:unhideWhenUsed="0"/>
+    <w:lsdException w:name="Revision" w:unhideWhenUsed="0"/>
+    <w:lsdException w:name="List Paragraph" w:semiHidden="0" w:uiPriority="34" w:unhideWhenUsed="0" w:qFormat="1"/>
+    <w:lsdException w:name="Quote" w:semiHidden="0" w:uiPriority="29" w:unhideWhenUsed="0" w:qFormat="1"/>
+    <w:lsdException w:name="Intense Quote" w:semiHidden="0" w:uiPriority="30" w:unhideWhenUsed="0" w:qFormat="1"/>
+    <w:lsdException w:name="Medium List 2 Accent 1" w:semiHidden="0" w:uiPriority="66" w:unhideWhenUsed="0"/>
+    <w:lsdException w:name="Medium Grid 1 Accent 1" w:semiHidden="0" w:uiPriority="67" w:unhideWhenUsed="0"/>
+    <w:lsdException w:name="Medium Grid 2 Accent 1" w:semiHidden="0" w:uiPriority="68" w:unhideWhenUsed="0"/>
+    <w:lsdException w:name="Medium Grid 3 Accent 1" w:semiHidden="0" w:uiPriority="69" w:unhideWhenUsed="0"/>
+    <w:lsdException w:name="Dark List Accent 1" w:semiHidden="0" w:uiPriority="70" w:unhideWhenUsed="0"/>
+    <w:lsdException w:name="Colorful Shading Accent 1" w:semiHidden="0" w:uiPriority="71" w:unhideWhenUsed="0"/>
+    <w:lsdException w:name="Colorful List Accent 1" w:semiHidden="0" w:uiPriority="72" w:unhideWhenUsed="0"/>
+    <w:lsdException w:name="Colorful Grid Accent 1" w:semiHidden="0" w:uiPriority="73" w:unhideWhenUsed="0"/>
+    <w:lsdException w:name="Light Shading Accent 2" w:semiHidden="0" w:uiPriority="60" w:unhideWhenUsed="0"/>
+    <w:lsdException w:name="Light List Accent 2" w:semiHidden="0" w:uiPriority="61" w:unhideWhenUsed="0"/>
+    <w:lsdException w:name="Light Grid Accent 2" w:semiHidden="0" w:uiPriority="62" w:unhideWhenUsed="0"/>
+    <w:lsdException w:name="Medium Shading 1 Accent 2" w:semiHidden="0" w:uiPriority="63" w:unhideWhenUsed="0"/>
+    <w:lsdException w:name="Medium Shading 2 Accent 2" w:semiHidden="0" w:uiPriority="64" w:unhideWhenUsed="0"/>
+    <w:lsdException w:name="Medium List 1 Accent 2" w:semiHidden="0" w:uiPriority="65" w:unhideWhenUsed="0"/>
+    <w:lsdException w:name="Medium List 2 Accent 2" w:semiHidden="0" w:uiPriority="66" w:unhideWhenUsed="0"/>
+    <w:lsdException w:name="Medium Grid 1 Accent 2" w:semiHidden="0" w:uiPriority="67" w:unhideWhenUsed="0"/>
+    <w:lsdException w:name="Medium Grid 2 Accent 2" w:semiHidden="0" w:uiPriority="68" w:unhideWhenUsed="0"/>
+    <w:lsdException w:name="Medium Grid 3 Accent 2" w:semiHidden="0" w:uiPriority="69" w:unhideWhenUsed="0"/>
+    <w:lsdException w:name="Dark List Accent 2" w:semiHidden="0" w:uiPriority="70" w:unhideWhenUsed="0"/>
+    <w:lsdException w:name="Colorful Shading Accent 2" w:semiHidden="0" w:uiPriority="71" w:unhideWhenUsed="0"/>
+    <w:lsdException w:name="Colorful List Accent 2" w:semiHidden="0" w:uiPriority="72" w:unhideWhenUsed="0"/>
+    <w:lsdException w:name="Colorful Grid Accent 2" w:semiHidden="0" w:uiPriority="73" w:unhideWhenUsed="0"/>
+    <w:lsdException w:name="Light Shading Accent 3" w:semiHidden="0" w:uiPriority="60" w:unhideWhenUsed="0"/>
+    <w:lsdException w:name="Light List Accent 3" w:semiHidden="0" w:uiPriority="61" w:unhideWhenUsed="0"/>
+    <w:lsdException w:name="Light Grid Accent 3" w:semiHidden="0" w:uiPriority="62" w:unhideWhenUsed="0"/>
+    <w:lsdException w:name="Medium Shading 1 Accent 3" w:semiHidden="0" w:uiPriority="63" w:unhideWhenUsed="0"/>
+    <w:lsdException w:name="Medium Shading 2 Accent 3" w:semiHidden="0" w:uiPriority="64" w:unhideWhenUsed="0"/>
+    <w:lsdException w:name="Medium List 1 Accent 3" w:semiHidden="0" w:uiPriority="65" w:unhideWhenUsed="0"/>
+    <w:lsdException w:name="Medium List 2 Accent 3" w:semiHidden="0" w:uiPriority="66" w:unhideWhenUsed="0"/>
+    <w:lsdException w:name="Medium Grid 1 Accent 3" w:semiHidden="0" w:uiPriority="67" w:unhideWhenUsed="0"/>
+    <w:lsdException w:name="Medium Grid 2 Accent 3" w:semiHidden="0" w:uiPriority="68" w:unhideWhenUsed="0"/>
+    <w:lsdException w:name="Medium Grid 3 Accent 3" w:semiHidden="0" w:uiPriority="69" w:unhideWhenUsed="0"/>
+    <w:lsdException w:name="Dark List Accent 3" w:semiHidden="0" w:uiPriority="70" w:unhideWhenUsed="0"/>
+    <w:lsdException w:name="Colorful Shading Accent 3" w:semiHidden="0" w:uiPriority="71" w:unhideWhenUsed="0"/>
+    <w:lsdException w:name="Colorful List Accent 3" w:semiHidden="0" w:uiPriority="72" w:unhideWhenUsed="0"/>
+    <w:lsdException w:name="Colorful Grid Accent 3" w:semiHidden="0" w:uiPriority="73" w:unhideWhenUsed="0"/>
+    <w:lsdException w:name="Light Shading Accent 4" w:semiHidden="0" w:uiPriority="60" w:unhideWhenUsed="0"/>
+    <w:lsdException w:name="Light List Accent 4" w:semiHidden="0" w:uiPriority="61" w:unhideWhenUsed="0"/>
+    <w:lsdException w:name="Light Grid Accent 4" w:semiHidden="0" w:uiPriority="62" w:unhideWhenUsed="0"/>
+    <w:lsdException w:name="Medium Shading 1 Accent 4" w:semiHidden="0" w:uiPriority="63" w:unhideWhenUsed="0"/>
+    <w:lsdException w:name="Medium Shading 2 Accent 4" w:semiHidden="0" w:uiPriority="64" w:unhideWhenUsed="0"/>
+    <w:lsdException w:name="Medium List 1 Accent 4" w:semiHidden="0" w:uiPriority="65" w:unhideWhenUsed="0"/>
+    <w:lsdException w:name="Medium List 2 Accent 4" w:semiHidden="0" w:uiPriority="66" w:unhideWhenUsed="0"/>
+    <w:lsdException w:name="Medium Grid 1 Accent 4" w:semiHidden="0" w:uiPriority="67" w:unhideWhenUsed="0"/>
+    <w:lsdException w:name="Medium Grid 2 Accent 4" w:semiHidden="0" w:uiPriority="68" w:unhideWhenUsed="0"/>
+    <w:lsdException w:name="Medium Grid 3 Accent 4" w:semiHidden="0" w:uiPriority="69" w:unhideWhenUsed="0"/>
+    <w:lsdException w:name="Dark List Accent 4" w:semiHidden="0" w:uiPriority="70" w:unhideWhenUsed="0"/>
+    <w:lsdException w:name="Colorful Shading Accent 4" w:semiHidden="0" w:uiPriority="71" w:unhideWhenUsed="0"/>
+    <w:lsdException w:name="Colorful List Accent 4" w:semiHidden="0" w:uiPriority="72" w:unhideWhenUsed="0"/>
+    <w:lsdException w:name="Colorful Grid Accent 4" w:semiHidden="0" w:uiPriority="73" w:unhideWhenUsed="0"/>
+    <w:lsdException w:name="Light Shading Accent 5" w:semiHidden="0" w:uiPriority="60" w:unhideWhenUsed="0"/>
+    <w:lsdException w:name="Light List Accent 5" w:semiHidden="0" w:uiPriority="61" w:unhideWhenUsed="0"/>
+    <w:lsdException w:name="Light Grid Accent 5" w:semiHidden="0" w:uiPriority="62" w:unhideWhenUsed="0"/>
+    <w:lsdException w:name="Medium Shading 1 Accent 5" w:semiHidden="0" w:uiPriority="63" w:unhideWhenUsed="0"/>
+    <w:lsdException w:name="Medium Shading 2 Accent 5" w:semiHidden="0" w:uiPriority="64" w:unhideWhenUsed="0"/>
+    <w:lsdException w:name="Medium List 1 Accent 5" w:semiHidden="0" w:uiPriority="65" w:unhideWhenUsed="0"/>
+    <w:lsdException w:name="Medium List 2 Accent 5" w:semiHidden="0" w:uiPriority="66" w:unhideWhenUsed="0"/>
+    <w:lsdException w:name="Medium Grid 1 Accent 5" w:semiHidden="0" w:uiPriority="67" w:unhideWhenUsed="0"/>
+    <w:lsdException w:name="Medium Grid 2 Accent 5" w:semiHidden="0" w:uiPriority="68" w:unhideWhenUsed="0"/>
+    <w:lsdException w:name="Medium Grid 3 Accent 5" w:semiHidden="0" w:uiPriority="69" w:unhideWhenUsed="0"/>
+    <w:lsdException w:name="Dark List Accent 5" w:semiHidden="0" w:uiPriority="70" w:unhideWhenUsed="0"/>
+    <w:lsdException w:name="Colorful Shading Accent 5" w:semiHidden="0" w:uiPriority="71" w:unhideWhenUsed="0"/>
+    <w:lsdException w:name="Colorful List Accent 5" w:semiHidden="0" w:uiPriority="72" w:unhideWhenUsed="0"/>
+    <w:lsdException w:name="Colorful Grid Accent 5" w:semiHidden="0" w:uiPriority="73" w:unhideWhenUsed="0"/>
+    <w:lsdException w:name="Light Shading Accent 6" w:semiHidden="0" w:uiPriority="60" w:unhideWhenUsed="0"/>
+    <w:lsdException w:name="Light List Accent 6" w:semiHidden="0" w:uiPriority="61" w:unhideWhenUsed="0"/>
+    <w:lsdException w:name="Light Grid Accent 6" w:semiHidden="0" w:uiPriority="62" w:unhideWhenUsed="0"/>
+    <w:lsdException w:name="Medium Shading 1 Accent 6" w:semiHidden="0" w:uiPriority="63" w:unhideWhenUsed="0"/>
+    <w:lsdException w:name="Medium Shading 2 Accent 6" w:semiHidden="0" w:uiPriority="64" w:unhideWhenUsed="0"/>
+    <w:lsdException w:name="Medium List 1 Accent 6" w:semiHidden="0" w:uiPriority="65" w:unhideWhenUsed="0"/>
+    <w:lsdException w:name="Medium List 2 Accent 6" w:semiHidden="0" w:uiPriority="66" w:unhideWhenUsed="0"/>
+    <w:lsdException w:name="Medium Grid 1 Accent 6" w:semiHidden="0" w:uiPriority="67" w:unhideWhenUsed="0"/>
+    <w:lsdException w:name="Medium Grid 2 Accent 6" w:semiHidden="0" w:uiPriority="68" w:unhideWhenUsed="0"/>
+    <w:lsdException w:name="Medium Grid 3 Accent 6" w:semiHidden="0" w:uiPriority="69" w:unhideWhenUsed="0"/>
+    <w:lsdException w:name="Dark List Accent 6" w:semiHidden="0" w:uiPriority="70" w:unhideWhenUsed="0"/>
+    <w:lsdException w:name="Colorful Shading Accent 6" w:semiHidden="0" w:uiPriority="71" w:unhideWhenUsed="0"/>
+    <w:lsdException w:name="Colorful List Accent 6" w:semiHidden="0" w:uiPriority="72" w:unhideWhenUsed="0"/>
+    <w:lsdException w:name="Colorful Grid Accent 6" w:semiHidden="0" w:uiPriority="73" w:unhideWhenUsed="0"/>
+    <w:lsdException w:name="Subtle Emphasis" w:semiHidden="0" w:uiPriority="19" w:unhideWhenUsed="0" w:qFormat="1"/>
+    <w:lsdException w:name="Intense Emphasis" w:semiHidden="0" w:uiPriority="21" w:unhideWhenUsed="0" w:qFormat="1"/>
+    <w:lsdException w:name="Subtle Reference" w:semiHidden="0" w:uiPriority="31" w:unhideWhenUsed="0" w:qFormat="1"/>
+    <w:lsdException w:name="Intense Reference" w:semiHidden="0" w:uiPriority="32" w:unhideWhenUsed="0" w:qFormat="1"/>
+    <w:lsdException w:name="Book Title" w:semiHidden="0" w:uiPriority="33" w:unhideWhenUsed="0" w:qFormat="1"/>
+    <w:lsdException w:name="Bibliography" w:uiPriority="37"/>
+    <w:lsdException w:name="TOC Heading" w:uiPriority="39" w:qFormat="1"/>
+  </w:latentStyles>
+  <w:style w:type="paragraph" w:default="1" w:styleId="a">
+    <w:name w:val="Normal"/>
+    <w:rsid w:val="00E53B31"/>
+    <w:pPr>
+      <w:widowControl w:val="0"/>
+      <w:pBdr>
+        <w:top w:val="nil"/>
+        <w:left w:val="nil"/>
+        <w:bottom w:val="nil"/>
+        <w:right w:val="nil"/>
+        <w:between w:val="nil"/>
+      </w:pBdr>
+      <w:spacing w:after="0" w:line="240" w:lineRule="auto"/>
+    </w:pPr>
+    <w:rPr>
+      <w:rFonts w:ascii="Times New Roman" w:eastAsia="Times New Roman" w:hAnsi="Times New Roman" w:cs="Times New Roman"/>
+      <w:color w:val="000000"/>
+      <w:sz w:val="24"/>
+      <w:szCs w:val="24"/>
+      <w:lang w:eastAsia="ru-RU"/>
+    </w:rPr>
+  </w:style>
+  <w:style w:type="paragraph" w:styleId="1">
+    <w:name w:val="heading 1"/>
+    <w:basedOn w:val="a"/>
+    <w:next w:val="a"/>
+    <w:link w:val="10"/>
+    <w:rsid w:val="00E53B31"/>
+    <w:pPr>
+      <w:keepNext/>
+      <w:keepLines/>
+      <w:spacing w:before="240"/>
+      <w:outlineLvl w:val="0"/>
+    </w:pPr>
+    <w:rPr>
+      <w:rFonts w:ascii="Calibri" w:eastAsia="Calibri" w:hAnsi="Calibri" w:cs="Calibri"/>
+      <w:color w:val="2E75B5"/>
+      <w:sz w:val="32"/>
+      <w:szCs w:val="32"/>
+    </w:rPr>
+  </w:style>
+  <w:style w:type="paragraph" w:styleId="3">
+    <w:name w:val="heading 3"/>
+    <w:basedOn w:val="a"/>
+    <w:next w:val="a"/>
+    <w:link w:val="30"/>
+    <w:rsid w:val="00E53B31"/>
+    <w:pPr>
+      <w:keepNext/>
+      <w:keepLines/>
+      <w:spacing w:before="40"/>
+      <w:outlineLvl w:val="2"/>
+    </w:pPr>
+    <w:rPr>
+      <w:rFonts w:ascii="Calibri" w:eastAsia="Calibri" w:hAnsi="Calibri" w:cs="Calibri"/>
+      <w:color w:val="1E4D78"/>
+    </w:rPr>
+  </w:style>
+  <w:style w:type="character" w:default="1" w:styleId="a0">
+    <w:name w:val="Default Paragraph Font"/>
+    <w:uiPriority w:val="1"/>
+    <w:semiHidden/>
+    <w:unhideWhenUsed/>
+  </w:style>
+  <w:style w:type="table" w:default="1" w:styleId="a1">
+    <w:name w:val="Normal Table"/>
+    <w:uiPriority w:val="99"/>
+    <w:semiHidden/>
+    <w:unhideWhenUsed/>
+    <w:tblPr>
+      <w:tblInd w:w="0" w:type="dxa"/>
+      <w:tblCellMar>
+        <w:top w:w="0" w:type="dxa"/>
+        <w:left w:w="108" w:type="dxa"/>
+        <w:bottom w:w="0" w:type="dxa"/>
+        <w:right w:w="108" w:type="dxa"/>
+      </w:tblCellMar>
+    </w:tblPr>
+  </w:style>
+  <w:style w:type="numbering" w:default="1" w:styleId="a2">
+    <w:name w:val="No List"/>
+    <w:uiPriority w:val="99"/>
+    <w:semiHidden/>
+    <w:unhideWhenUsed/>
+  </w:style>
+  <w:style w:type="character" w:customStyle="1" w:styleId="10">
+    <w:name w:val="Заголовок 1 Знак"/>
+    <w:basedOn w:val="a0"/>
+    <w:link w:val="1"/>
+    <w:rsid w:val="00E53B31"/>
+    <w:rPr>
+      <w:rFonts w:ascii="Calibri" w:eastAsia="Calibri" w:hAnsi="Calibri" w:cs="Calibri"/>
+      <w:color w:val="2E75B5"/>
+      <w:sz w:val="32"/>
+      <w:szCs w:val="32"/>
+      <w:lang w:eastAsia="ru-RU"/>
+    </w:rPr>
+  </w:style>
+  <w:style w:type="character" w:customStyle="1" w:styleId="30">
+    <w:name w:val="Заголовок 3 Знак"/>
+    <w:basedOn w:val="a0"/>
+    <w:link w:val="3"/>
+    <w:rsid w:val="00E53B31"/>
+    <w:rPr>
+      <w:rFonts w:ascii="Calibri" w:eastAsia="Calibri" w:hAnsi="Calibri" w:cs="Calibri"/>
+      <w:color w:val="1E4D78"/>
+      <w:sz w:val="24"/>
+      <w:szCs w:val="24"/>
+      <w:lang w:eastAsia="ru-RU"/>
+    </w:rPr>
+  </w:style>
+</w:styles>
+</file>
+
+<file path=word/stylesWithEffects.xml><?xml version="1.0" encoding="utf-8"?>
+<w:styles xmlns:wpc="http://schemas.microsoft.com/office/word/2010/wordprocessingCanvas" xmlns:mc="http://schemas.openxmlformats.org/markup-compatibility/2006" xmlns:o="urn:schemas-microsoft-com:office:office" xmlns:r="http://schemas.openxmlformats.org/officeDocument/2006/relationships" xmlns:m="http://schemas.openxmlformats.org/officeDocument/2006/math" xmlns:v="urn:schemas-microsoft-com:vml" xmlns:wp14="http://schemas.microsoft.com/office/word/2010/wordprocessingDrawing" xmlns:wp="http://schemas.openxmlformats.org/drawingml/2006/wordprocessingDrawing" xmlns:w10="urn:schemas-microsoft-com:office:word" xmlns:w="http://schemas.openxmlformats.org/wordprocessingml/2006/main" xmlns:w14="http://schemas.microsoft.com/office/word/2010/wordml" xmlns:wpg="http://schemas.microsoft.com/office/word/2010/wordprocessingGroup" xmlns:wpi="http://schemas.microsoft.com/office/word/2010/wordprocessingInk" xmlns:wne="http://schemas.microsoft.com/office/word/2006/wordml" xmlns:wps="http://schemas.microsoft.com/office/word/2010/wordprocessingShape" mc:Ignorable="w14 wp14">
+  <w:docDefaults>
+    <w:rPrDefault>
+      <w:rPr>
+        <w:rFonts w:asciiTheme="minorHAnsi" w:eastAsiaTheme="minorHAnsi" w:hAnsiTheme="minorHAnsi" w:cstheme="minorBidi"/>
+        <w:sz w:val="22"/>
+        <w:szCs w:val="22"/>
+        <w:lang w:val="ru-RU" w:eastAsia="en-US" w:bidi="ar-SA"/>
+      </w:rPr>
+    </w:rPrDefault>
+    <w:pPrDefault>
+      <w:pPr>
+        <w:spacing w:after="160" w:line="259" w:lineRule="auto"/>
+      </w:pPr>
+    </w:pPrDefault>
+  </w:docDefaults>
+  <w:latentStyles w:defLockedState="0" w:defUIPriority="99" w:defSemiHidden="1" w:defUnhideWhenUsed="1" w:defQFormat="0" w:count="267">
+    <w:lsdException w:name="Normal" w:semiHidden="0" w:uiPriority="0" w:unhideWhenUsed="0" w:qFormat="1"/>
+    <w:lsdException w:name="heading 1" w:semiHidden="0" w:uiPriority="0" w:unhideWhenUsed="0" w:qFormat="1"/>
+    <w:lsdException w:name="heading 2" w:uiPriority="9" w:qFormat="1"/>
+    <w:lsdException w:name="heading 3" w:uiPriority="0" w:qFormat="1"/>
+    <w:lsdException w:name="heading 4" w:uiPriority="9" w:qFormat="1"/>
+    <w:lsdException w:name="heading 5" w:uiPriority="9" w:qFormat="1"/>
+    <w:lsdException w:name="heading 6" w:uiPriority="9" w:qFormat="1"/>
+    <w:lsdException w:name="heading 7" w:uiPriority="9" w:qFormat="1"/>
+    <w:lsdException w:name="heading 8" w:uiPriority="9" w:qFormat="1"/>
+    <w:lsdException w:name="heading 9" w:uiPriority="9" w:qFormat="1"/>
+    <w:lsdException w:name="toc 1" w:uiPriority="39"/>
+    <w:lsdException w:name="toc 2" w:uiPriority="39"/>
+    <w:lsdException w:name="toc 3" w:uiPriority="39"/>
+    <w:lsdException w:name="toc 4" w:uiPriority="39"/>
+    <w:lsdException w:name="toc 5" w:uiPriority="39"/>
+    <w:lsdException w:name="toc 6" w:uiPriority="39"/>
+    <w:lsdException w:name="toc 7" w:uiPriority="39"/>
+    <w:lsdException w:name="toc 8" w:uiPriority="39"/>
+    <w:lsdException w:name="toc 9" w:uiPriority="39"/>
+    <w:lsdException w:name="caption" w:uiPriority="35" w:qFormat="1"/>
+    <w:lsdException w:name="Title" w:semiHidden="0" w:uiPriority="10" w:unhideWhenUsed="0" w:qFormat="1"/>
+    <w:lsdException w:name="Default Paragraph Font" w:uiPriority="1"/>
+    <w:lsdException w:name="Subtitle" w:semiHidden="0" w:uiPriority="11" w:unhideWhenUsed="0" w:qFormat="1"/>
+    <w:lsdException w:name="Strong" w:semiHidden="0" w:uiPriority="22" w:unhideWhenUsed="0" w:qFormat="1"/>
+    <w:lsdException w:name="Emphasis" w:semiHidden="0" w:uiPriority="20" w:unhideWhenUsed="0" w:qFormat="1"/>
+    <w:lsdException w:name="Table Grid" w:semiHidden="0" w:uiPriority="39" w:unhideWhenUsed="0"/>
+    <w:lsdException w:name="Placeholder Text" w:unhideWhenUsed="0"/>
+    <w:lsdException w:name="No Spacing" w:semiHidden="0" w:uiPriority="1" w:unhideWhenUsed="0" w:qFormat="1"/>
+    <w:lsdException w:name="Light Shading" w:semiHidden="0" w:uiPriority="60" w:unhideWhenUsed="0"/>
+    <w:lsdException w:name="Light List" w:semiHidden="0" w:uiPriority="61" w:unhideWhenUsed="0"/>
+    <w:lsdException w:name="Light Grid" w:semiHidden="0" w:uiPriority="62" w:unhideWhenUsed="0"/>
+    <w:lsdException w:name="Medium Shading 1" w:semiHidden="0" w:uiPriority="63" w:unhideWhenUsed="0"/>
+    <w:lsdException w:name="Medium Shading 2" w:semiHidden="0" w:uiPriority="64" w:unhideWhenUsed="0"/>
+    <w:lsdException w:name="Medium List 1" w:semiHidden="0" w:uiPriority="65" w:unhideWhenUsed="0"/>
+    <w:lsdException w:name="Medium List 2" w:semiHidden="0" w:uiPriority="66" w:unhideWhenUsed="0"/>
+    <w:lsdException w:name="Medium Grid 1" w:semiHidden="0" w:uiPriority="67" w:unhideWhenUsed="0"/>
+    <w:lsdException w:name="Medium Grid 2" w:semiHidden="0" w:uiPriority="68" w:unhideWhenUsed="0"/>
+    <w:lsdException w:name="Medium Grid 3" w:semiHidden="0" w:uiPriority="69" w:unhideWhenUsed="0"/>
+    <w:lsdException w:name="Dark List" w:semiHidden="0" w:uiPriority="70" w:unhideWhenUsed="0"/>
+    <w:lsdException w:name="Colorful Shading" w:semiHidden="0" w:uiPriority="71" w:unhideWhenUsed="0"/>
+    <w:lsdException w:name="Colorful List" w:semiHidden="0" w:uiPriority="72" w:unhideWhenUsed="0"/>
+    <w:lsdException w:name="Colorful Grid" w:semiHidden="0" w:uiPriority="73" w:unhideWhenUsed="0"/>
+    <w:lsdException w:name="Light Shading Accent 1" w:semiHidden="0" w:uiPriority="60" w:unhideWhenUsed="0"/>
+    <w:lsdException w:name="Light List Accent 1" w:semiHidden="0" w:uiPriority="61" w:unhideWhenUsed="0"/>
+    <w:lsdException w:name="Light Grid Accent 1" w:semiHidden="0" w:uiPriority="62" w:unhideWhenUsed="0"/>
+    <w:lsdException w:name="Medium Shading 1 Accent 1" w:semiHidden="0" w:uiPriority="63" w:unhideWhenUsed="0"/>
+    <w:lsdException w:name="Medium Shading 2 Accent 1" w:semiHidden="0" w:uiPriority="64" w:unhideWhenUsed="0"/>
+    <w:lsdException w:name="Medium List 1 Accent 1" w:semiHidden="0" w:uiPriority="65" w:unhideWhenUsed="0"/>
+    <w:lsdException w:name="Revision" w:unhideWhenUsed="0"/>
+    <w:lsdException w:name="List Paragraph" w:semiHidden="0" w:uiPriority="34" w:unhideWhenUsed="0" w:qFormat="1"/>
+    <w:lsdException w:name="Quote" w:semiHidden="0" w:uiPriority="29" w:unhideWhenUsed="0" w:qFormat="1"/>
+    <w:lsdException w:name="Intense Quote" w:semiHidden="0" w:uiPriority="30" w:unhideWhenUsed="0" w:qFormat="1"/>
+    <w:lsdException w:name="Medium List 2 Accent 1" w:semiHidden="0" w:uiPriority="66" w:unhideWhenUsed="0"/>
+    <w:lsdException w:name="Medium Grid 1 Accent 1" w:semiHidden="0" w:uiPriority="67" w:unhideWhenUsed="0"/>
+    <w:lsdException w:name="Medium Grid 2 Accent 1" w:semiHidden="0" w:uiPriority="68" w:unhideWhenUsed="0"/>
+    <w:lsdException w:name="Medium Grid 3 Accent 1" w:semiHidden="0" w:uiPriority="69" w:unhideWhenUsed="0"/>
+    <w:lsdException w:name="Dark List Accent 1" w:semiHidden="0" w:uiPriority="70" w:unhideWhenUsed="0"/>
+    <w:lsdException w:name="Colorful Shading Accent 1" w:semiHidden="0" w:uiPriority="71" w:unhideWhenUsed="0"/>
+    <w:lsdException w:name="Colorful List Accent 1" w:semiHidden="0" w:uiPriority="72" w:unhideWhenUsed="0"/>
+    <w:lsdException w:name="Colorful Grid Accent 1" w:semiHidden="0" w:uiPriority="73" w:unhideWhenUsed="0"/>
+    <w:lsdException w:name="Light Shading Accent 2" w:semiHidden="0" w:uiPriority="60" w:unhideWhenUsed="0"/>
+    <w:lsdException w:name="Light List Accent 2" w:semiHidden="0" w:uiPriority="61" w:unhideWhenUsed="0"/>
+    <w:lsdException w:name="Light Grid Accent 2" w:semiHidden="0" w:uiPriority="62" w:unhideWhenUsed="0"/>
+    <w:lsdException w:name="Medium Shading 1 Accent 2" w:semiHidden="0" w:uiPriority="63" w:unhideWhenUsed="0"/>
+    <w:lsdException w:name="Medium Shading 2 Accent 2" w:semiHidden="0" w:uiPriority="64" w:unhideWhenUsed="0"/>
+    <w:lsdException w:name="Medium List 1 Accent 2" w:semiHidden="0" w:uiPriority="65" w:unhideWhenUsed="0"/>
+    <w:lsdException w:name="Medium List 2 Accent 2" w:semiHidden="0" w:uiPriority="66" w:unhideWhenUsed="0"/>
+    <w:lsdException w:name="Medium Grid 1 Accent 2" w:semiHidden="0" w:uiPriority="67" w:unhideWhenUsed="0"/>
+    <w:lsdException w:name="Medium Grid 2 Accent 2" w:semiHidden="0" w:uiPriority="68" w:unhideWhenUsed="0"/>
+    <w:lsdException w:name="Medium Grid 3 Accent 2" w:semiHidden="0" w:uiPriority="69" w:unhideWhenUsed="0"/>
+    <w:lsdException w:name="Dark List Accent 2" w:semiHidden="0" w:uiPriority="70" w:unhideWhenUsed="0"/>
+    <w:lsdException w:name="Colorful Shading Accent 2" w:semiHidden="0" w:uiPriority="71" w:unhideWhenUsed="0"/>
+    <w:lsdException w:name="Colorful List Accent 2" w:semiHidden="0" w:uiPriority="72" w:unhideWhenUsed="0"/>
+    <w:lsdException w:name="Colorful Grid Accent 2" w:semiHidden="0" w:uiPriority="73" w:unhideWhenUsed="0"/>
+    <w:lsdException w:name="Light Shading Accent 3" w:semiHidden="0" w:uiPriority="60" w:unhideWhenUsed="0"/>
+    <w:lsdException w:name="Light List Accent 3" w:semiHidden="0" w:uiPriority="61" w:unhideWhenUsed="0"/>
+    <w:lsdException w:name="Light Grid Accent 3" w:semiHidden="0" w:uiPriority="62" w:unhideWhenUsed="0"/>
+    <w:lsdException w:name="Medium Shading 1 Accent 3" w:semiHidden="0" w:uiPriority="63" w:unhideWhenUsed="0"/>
+    <w:lsdException w:name="Medium Shading 2 Accent 3" w:semiHidden="0" w:uiPriority="64" w:unhideWhenUsed="0"/>
+    <w:lsdException w:name="Medium List 1 Accent 3" w:semiHidden="0" w:uiPriority="65" w:unhideWhenUsed="0"/>
+    <w:lsdException w:name="Medium List 2 Accent 3" w:semiHidden="0" w:uiPriority="66" w:unhideWhenUsed="0"/>
+    <w:lsdException w:name="Medium Grid 1 Accent 3" w:semiHidden="0" w:uiPriority="67" w:unhideWhenUsed="0"/>
+    <w:lsdException w:name="Medium Grid 2 Accent 3" w:semiHidden="0" w:uiPriority="68" w:unhideWhenUsed="0"/>
+    <w:lsdException w:name="Medium Grid 3 Accent 3" w:semiHidden="0" w:uiPriority="69" w:unhideWhenUsed="0"/>
+    <w:lsdException w:name="Dark List Accent 3" w:semiHidden="0" w:uiPriority="70" w:unhideWhenUsed="0"/>
+    <w:lsdException w:name="Colorful Shading Accent 3" w:semiHidden="0" w:uiPriority="71" w:unhideWhenUsed="0"/>
+    <w:lsdException w:name="Colorful List Accent 3" w:semiHidden="0" w:uiPriority="72" w:unhideWhenUsed="0"/>
+    <w:lsdException w:name="Colorful Grid Accent 3" w:semiHidden="0" w:uiPriority="73" w:unhideWhenUsed="0"/>
+    <w:lsdException w:name="Light Shading Accent 4" w:semiHidden="0" w:uiPriority="60" w:unhideWhenUsed="0"/>
+    <w:lsdException w:name="Light List Accent 4" w:semiHidden="0" w:uiPriority="61" w:unhideWhenUsed="0"/>
+    <w:lsdException w:name="Light Grid Accent 4" w:semiHidden="0" w:uiPriority="62" w:unhideWhenUsed="0"/>
+    <w:lsdException w:name="Medium Shading 1 Accent 4" w:semiHidden="0" w:uiPriority="63" w:unhideWhenUsed="0"/>
+    <w:lsdException w:name="Medium Shading 2 Accent 4" w:semiHidden="0" w:uiPriority="64" w:unhideWhenUsed="0"/>
+    <w:lsdException w:name="Medium List 1 Accent 4" w:semiHidden="0" w:uiPriority="65" w:unhideWhenUsed="0"/>
+    <w:lsdException w:name="Medium List 2 Accent 4" w:semiHidden="0" w:uiPriority="66" w:unhideWhenUsed="0"/>
+    <w:lsdException w:name="Medium Grid 1 Accent 4" w:semiHidden="0" w:uiPriority="67" w:unhideWhenUsed="0"/>
+    <w:lsdException w:name="Medium Grid 2 Accent 4" w:semiHidden="0" w:uiPriority="68" w:unhideWhenUsed="0"/>
+    <w:lsdException w:name="Medium Grid 3 Accent 4" w:semiHidden="0" w:uiPriority="69" w:unhideWhenUsed="0"/>
+    <w:lsdException w:name="Dark List Accent 4" w:semiHidden="0" w:uiPriority="70" w:unhideWhenUsed="0"/>
+    <w:lsdException w:name="Colorful Shading Accent 4" w:semiHidden="0" w:uiPriority="71" w:unhideWhenUsed="0"/>
+    <w:lsdException w:name="Colorful List Accent 4" w:semiHidden="0" w:uiPriority="72" w:unhideWhenUsed="0"/>
+    <w:lsdException w:name="Colorful Grid Accent 4" w:semiHidden="0" w:uiPriority="73" w:unhideWhenUsed="0"/>
+    <w:lsdException w:name="Light Shading Accent 5" w:semiHidden="0" w:uiPriority="60" w:unhideWhenUsed="0"/>
+    <w:lsdException w:name="Light List Accent 5" w:semiHidden="0" w:uiPriority="61" w:unhideWhenUsed="0"/>
+    <w:lsdException w:name="Light Grid Accent 5" w:semiHidden="0" w:uiPriority="62" w:unhideWhenUsed="0"/>
+    <w:lsdException w:name="Medium Shading 1 Accent 5" w:semiHidden="0" w:uiPriority="63" w:unhideWhenUsed="0"/>
+    <w:lsdException w:name="Medium Shading 2 Accent 5" w:semiHidden="0" w:uiPriority="64" w:unhideWhenUsed="0"/>
+    <w:lsdException w:name="Medium List 1 Accent 5" w:semiHidden="0" w:uiPriority="65" w:unhideWhenUsed="0"/>
+    <w:lsdException w:name="Medium List 2 Accent 5" w:semiHidden="0" w:uiPriority="66" w:unhideWhenUsed="0"/>
+    <w:lsdException w:name="Medium Grid 1 Accent 5" w:semiHidden="0" w:uiPriority="67" w:unhideWhenUsed="0"/>
+    <w:lsdException w:name="Medium Grid 2 Accent 5" w:semiHidden="0" w:uiPriority="68" w:unhideWhenUsed="0"/>
+    <w:lsdException w:name="Medium Grid 3 Accent 5" w:semiHidden="0" w:uiPriority="69" w:unhideWhenUsed="0"/>
+    <w:lsdException w:name="Dark List Accent 5" w:semiHidden="0" w:uiPriority="70" w:unhideWhenUsed="0"/>
+    <w:lsdException w:name="Colorful Shading Accent 5" w:semiHidden="0" w:uiPriority="71" w:unhideWhenUsed="0"/>
+    <w:lsdException w:name="Colorful List Accent 5" w:semiHidden="0" w:uiPriority="72" w:unhideWhenUsed="0"/>
+    <w:lsdException w:name="Colorful Grid Accent 5" w:semiHidden="0" w:uiPriority="73" w:unhideWhenUsed="0"/>
+    <w:lsdException w:name="Light Shading Accent 6" w:semiHidden="0" w:uiPriority="60" w:unhideWhenUsed="0"/>
+    <w:lsdException w:name="Light List Accent 6" w:semiHidden="0" w:uiPriority="61" w:unhideWhenUsed="0"/>
+    <w:lsdException w:name="Light Grid Accent 6" w:semiHidden="0" w:uiPriority="62" w:unhideWhenUsed="0"/>
+    <w:lsdException w:name="Medium Shading 1 Accent 6" w:semiHidden="0" w:uiPriority="63" w:unhideWhenUsed="0"/>
+    <w:lsdException w:name="Medium Shading 2 Accent 6" w:semiHidden="0" w:uiPriority="64" w:unhideWhenUsed="0"/>
+    <w:lsdException w:name="Medium List 1 Accent 6" w:semiHidden="0" w:uiPriority="65" w:unhideWhenUsed="0"/>
+    <w:lsdException w:name="Medium List 2 Accent 6" w:semiHidden="0" w:uiPriority="66" w:unhideWhenUsed="0"/>
+    <w:lsdException w:name="Medium Grid 1 Accent 6" w:semiHidden="0" w:uiPriority="67" w:unhideWhenUsed="0"/>
+    <w:lsdException w:name="Medium Grid 2 Accent 6" w:semiHidden="0" w:uiPriority="68" w:unhideWhenUsed="0"/>
+    <w:lsdException w:name="Medium Grid 3 Accent 6" w:semiHidden="0" w:uiPriority="69" w:unhideWhenUsed="0"/>
+    <w:lsdException w:name="Dark List Accent 6" w:semiHidden="0" w:uiPriority="70" w:unhideWhenUsed="0"/>
+    <w:lsdException w:name="Colorful Shading Accent 6" w:semiHidden="0" w:uiPriority="71" w:unhideWhenUsed="0"/>
+    <w:lsdException w:name="Colorful List Accent 6" w:semiHidden="0" w:uiPriority="72" w:unhideWhenUsed="0"/>
+    <w:lsdException w:name="Colorful Grid Accent 6" w:semiHidden="0" w:uiPriority="73" w:unhideWhenUsed="0"/>
+    <w:lsdException w:name="Subtle Emphasis" w:semiHidden="0" w:uiPriority="19" w:unhideWhenUsed="0" w:qFormat="1"/>
+    <w:lsdException w:name="Intense Emphasis" w:semiHidden="0" w:uiPriority="21" w:unhideWhenUsed="0" w:qFormat="1"/>
+    <w:lsdException w:name="Subtle Reference" w:semiHidden="0" w:uiPriority="31" w:unhideWhenUsed="0" w:qFormat="1"/>
+    <w:lsdException w:name="Intense Reference" w:semiHidden="0" w:uiPriority="32" w:unhideWhenUsed="0" w:qFormat="1"/>
+    <w:lsdException w:name="Book Title" w:semiHidden="0" w:uiPriority="33" w:unhideWhenUsed="0" w:qFormat="1"/>
+    <w:lsdException w:name="Bibliography" w:uiPriority="37"/>
+    <w:lsdException w:name="TOC Heading" w:uiPriority="39" w:qFormat="1"/>
   </w:latentStyles>
   <w:style w:type="paragraph" w:default="1" w:styleId="a">
     <w:name w:val="Normal"/>
@@ -11576,7 +11812,7 @@
   <a:extraClrSchemeLst/>
   <a:extLst>
     <a:ext uri="{05A4C25C-085E-4340-85A3-A5531E510DB2}">
-      <thm15:themeFamily xmlns:thm15="http://schemas.microsoft.com/office/thememl/2012/main" name="Office Theme" id="{62F939B6-93AF-4DB8-9C6B-D6C7DFDC589F}" vid="{4A3C46E8-61CC-4603-A589-7422A47A8E4A}"/>
+      <thm15:themeFamily xmlns:thm15="http://schemas.microsoft.com/office/thememl/2012/main" xmlns="" name="Office Theme" id="{62F939B6-93AF-4DB8-9C6B-D6C7DFDC589F}" vid="{4A3C46E8-61CC-4603-A589-7422A47A8E4A}"/>
     </a:ext>
   </a:extLst>
 </a:theme>

</xml_diff>